<commit_message>
Create Question/Report Doc and Annotate Senses of Interest
</commit_message>
<xml_diff>
--- a/Ask questions/Questions.docx
+++ b/Ask questions/Questions.docx
@@ -27,50 +27,86 @@
         <w:t>Data Source</w:t>
       </w:r>
     </w:p>
-    <w:p>
-      <w:pPr>
-        <w:pStyle w:val="ListParagraph"/>
-        <w:numPr>
-          <w:ilvl w:val="0"/>
-          <w:numId w:val="10"/>
-        </w:numPr>
-        <w:rPr>
-          <w:lang w:val="en-US"/>
-        </w:rPr>
-      </w:pPr>
-      <w:r>
-        <w:rPr>
-          <w:lang w:val="en-US"/>
-        </w:rPr>
-        <w:t>Discogem</w:t>
-      </w:r>
-      <w:r>
-        <w:rPr>
-          <w:lang w:val="en-US"/>
-        </w:rPr>
-        <w:t xml:space="preserve">    </w:t>
-      </w:r>
-    </w:p>
-    <w:p>
-      <w:pPr>
-        <w:pStyle w:val="ListParagraph"/>
-        <w:numPr>
-          <w:ilvl w:val="0"/>
-          <w:numId w:val="10"/>
-        </w:numPr>
-        <w:rPr>
-          <w:strike/>
-          <w:lang w:val="en-US"/>
-        </w:rPr>
-      </w:pPr>
-      <w:r>
-        <w:rPr>
-          <w:strike/>
-          <w:lang w:val="en-US"/>
-        </w:rPr>
-        <w:t>qadc</w:t>
-      </w:r>
-    </w:p>
+    <w:tbl>
+      <w:tblPr>
+        <w:tblStyle w:val="TableGrid"/>
+        <w:tblW w:w="0" w:type="auto"/>
+        <w:tblInd w:w="720" w:type="dxa"/>
+        <w:tblBorders>
+          <w:top w:val="none" w:sz="0" w:space="0" w:color="auto"/>
+          <w:left w:val="none" w:sz="0" w:space="0" w:color="auto"/>
+          <w:bottom w:val="none" w:sz="0" w:space="0" w:color="auto"/>
+          <w:right w:val="none" w:sz="0" w:space="0" w:color="auto"/>
+          <w:insideH w:val="none" w:sz="0" w:space="0" w:color="auto"/>
+          <w:insideV w:val="none" w:sz="0" w:space="0" w:color="auto"/>
+        </w:tblBorders>
+        <w:tblLook w:val="04A0" w:firstRow="1" w:lastRow="0" w:firstColumn="1" w:lastColumn="0" w:noHBand="0" w:noVBand="1"/>
+      </w:tblPr>
+      <w:tblGrid>
+        <w:gridCol w:w="5060"/>
+        <w:gridCol w:w="5020"/>
+      </w:tblGrid>
+      <w:tr>
+        <w:tc>
+          <w:tcPr>
+            <w:tcW w:w="5395" w:type="dxa"/>
+          </w:tcPr>
+          <w:p>
+            <w:pPr>
+              <w:pStyle w:val="ListParagraph"/>
+              <w:numPr>
+                <w:ilvl w:val="0"/>
+                <w:numId w:val="10"/>
+              </w:numPr>
+              <w:rPr>
+                <w:lang w:val="en-US"/>
+              </w:rPr>
+            </w:pPr>
+            <w:proofErr w:type="spellStart"/>
+            <w:r>
+              <w:rPr>
+                <w:lang w:val="en-US"/>
+              </w:rPr>
+              <w:t>Discogem</w:t>
+            </w:r>
+            <w:proofErr w:type="spellEnd"/>
+            <w:r>
+              <w:rPr>
+                <w:lang w:val="en-US"/>
+              </w:rPr>
+              <w:t xml:space="preserve">    </w:t>
+            </w:r>
+          </w:p>
+        </w:tc>
+        <w:tc>
+          <w:tcPr>
+            <w:tcW w:w="5395" w:type="dxa"/>
+          </w:tcPr>
+          <w:p>
+            <w:pPr>
+              <w:pStyle w:val="ListParagraph"/>
+              <w:numPr>
+                <w:ilvl w:val="0"/>
+                <w:numId w:val="10"/>
+              </w:numPr>
+              <w:rPr>
+                <w:strike/>
+                <w:lang w:val="en-US"/>
+              </w:rPr>
+            </w:pPr>
+            <w:proofErr w:type="spellStart"/>
+            <w:r>
+              <w:rPr>
+                <w:strike/>
+                <w:lang w:val="en-US"/>
+              </w:rPr>
+              <w:t>qadc</w:t>
+            </w:r>
+            <w:proofErr w:type="spellEnd"/>
+          </w:p>
+        </w:tc>
+      </w:tr>
+    </w:tbl>
     <w:p>
       <w:pPr>
         <w:rPr>
@@ -253,8 +289,17 @@
           <w:strike/>
           <w:lang w:val="en-US"/>
         </w:rPr>
-        <w:t>And also</w:t>
-      </w:r>
+        <w:t xml:space="preserve">And </w:t>
+      </w:r>
+      <w:proofErr w:type="gramStart"/>
+      <w:r>
+        <w:rPr>
+          <w:strike/>
+          <w:lang w:val="en-US"/>
+        </w:rPr>
+        <w:t>also</w:t>
+      </w:r>
+      <w:proofErr w:type="gramEnd"/>
       <w:r>
         <w:rPr>
           <w:strike/>
@@ -337,8 +382,18 @@
           <w:bCs/>
           <w:lang w:val="en-US"/>
         </w:rPr>
-        <w:t>[ LEAVES LEVEL ]</w:t>
-      </w:r>
+        <w:t xml:space="preserve">[ LEAVES </w:t>
+      </w:r>
+      <w:proofErr w:type="gramStart"/>
+      <w:r>
+        <w:rPr>
+          <w:b/>
+          <w:bCs/>
+          <w:lang w:val="en-US"/>
+        </w:rPr>
+        <w:t>LEVEL ]</w:t>
+      </w:r>
+      <w:proofErr w:type="gramEnd"/>
     </w:p>
     <w:p>
       <w:pPr>
@@ -367,8 +422,19 @@
           <w:u w:val="single"/>
           <w:lang w:val="en-US"/>
         </w:rPr>
-        <w:t>a step of 0.1</w:t>
-      </w:r>
+        <w:t xml:space="preserve">a step of </w:t>
+      </w:r>
+      <w:proofErr w:type="gramStart"/>
+      <w:r>
+        <w:rPr>
+          <w:b/>
+          <w:bCs/>
+          <w:u w:val="single"/>
+          <w:lang w:val="en-US"/>
+        </w:rPr>
+        <w:t>0.1</w:t>
+      </w:r>
+      <w:proofErr w:type="gramEnd"/>
     </w:p>
     <w:p>
       <w:pPr>
@@ -394,16 +460,30 @@
           <w:u w:val="single"/>
           <w:lang w:val="en-US"/>
         </w:rPr>
-        <w:t>value 0</w:t>
-      </w:r>
+        <w:t xml:space="preserve">value </w:t>
+      </w:r>
+      <w:proofErr w:type="gramStart"/>
+      <w:r>
+        <w:rPr>
+          <w:b/>
+          <w:bCs/>
+          <w:u w:val="single"/>
+          <w:lang w:val="en-US"/>
+        </w:rPr>
+        <w:t>0</w:t>
+      </w:r>
+      <w:proofErr w:type="gramEnd"/>
     </w:p>
     <w:tbl>
       <w:tblPr>
-        <w:tblW w:w="3840" w:type="dxa"/>
+        <w:tblW w:w="6720" w:type="dxa"/>
         <w:jc w:val="center"/>
         <w:tblLook w:val="04A0" w:firstRow="1" w:lastRow="0" w:firstColumn="1" w:lastColumn="0" w:noHBand="0" w:noVBand="1"/>
       </w:tblPr>
       <w:tblGrid>
+        <w:gridCol w:w="960"/>
+        <w:gridCol w:w="960"/>
+        <w:gridCol w:w="960"/>
         <w:gridCol w:w="960"/>
         <w:gridCol w:w="960"/>
         <w:gridCol w:w="960"/>
@@ -416,6 +496,71 @@
         </w:trPr>
         <w:tc>
           <w:tcPr>
+            <w:tcW w:w="5760" w:type="dxa"/>
+            <w:gridSpan w:val="6"/>
+            <w:tcBorders>
+              <w:top w:val="single" w:sz="4" w:space="0" w:color="auto"/>
+              <w:left w:val="single" w:sz="4" w:space="0" w:color="auto"/>
+              <w:bottom w:val="single" w:sz="4" w:space="0" w:color="auto"/>
+              <w:right w:val="single" w:sz="4" w:space="0" w:color="auto"/>
+            </w:tcBorders>
+            <w:shd w:val="clear" w:color="auto" w:fill="auto"/>
+            <w:noWrap/>
+            <w:vAlign w:val="bottom"/>
+          </w:tcPr>
+          <w:p>
+            <w:pPr>
+              <w:spacing w:after="0" w:line="240" w:lineRule="auto"/>
+              <w:jc w:val="center"/>
+              <w:rPr>
+                <w:rFonts w:ascii="Calibri" w:eastAsia="Times New Roman" w:hAnsi="Calibri" w:cs="Calibri"/>
+                <w:color w:val="000000"/>
+                <w:kern w:val="0"/>
+                <w14:ligatures w14:val="none"/>
+              </w:rPr>
+            </w:pPr>
+            <w:r>
+              <w:rPr>
+                <w:rFonts w:ascii="Calibri" w:eastAsia="Times New Roman" w:hAnsi="Calibri" w:cs="Calibri"/>
+                <w:color w:val="000000"/>
+                <w:kern w:val="0"/>
+                <w14:ligatures w14:val="none"/>
+              </w:rPr>
+              <w:t>Table 1</w:t>
+            </w:r>
+          </w:p>
+        </w:tc>
+        <w:tc>
+          <w:tcPr>
+            <w:tcW w:w="960" w:type="dxa"/>
+            <w:tcBorders>
+              <w:top w:val="single" w:sz="4" w:space="0" w:color="auto"/>
+              <w:left w:val="single" w:sz="4" w:space="0" w:color="auto"/>
+              <w:bottom w:val="single" w:sz="4" w:space="0" w:color="auto"/>
+              <w:right w:val="single" w:sz="4" w:space="0" w:color="auto"/>
+            </w:tcBorders>
+          </w:tcPr>
+          <w:p>
+            <w:pPr>
+              <w:spacing w:after="0" w:line="240" w:lineRule="auto"/>
+              <w:jc w:val="center"/>
+              <w:rPr>
+                <w:rFonts w:ascii="Calibri" w:eastAsia="Times New Roman" w:hAnsi="Calibri" w:cs="Calibri"/>
+                <w:color w:val="000000"/>
+                <w:kern w:val="0"/>
+                <w14:ligatures w14:val="none"/>
+              </w:rPr>
+            </w:pPr>
+          </w:p>
+        </w:tc>
+      </w:tr>
+      <w:tr>
+        <w:trPr>
+          <w:trHeight w:val="288"/>
+          <w:jc w:val="center"/>
+        </w:trPr>
+        <w:tc>
+          <w:tcPr>
             <w:tcW w:w="960" w:type="dxa"/>
             <w:tcBorders>
               <w:top w:val="single" w:sz="4" w:space="0" w:color="auto"/>
@@ -434,8 +579,6 @@
               <w:jc w:val="center"/>
               <w:rPr>
                 <w:rFonts w:ascii="Calibri" w:eastAsia="Times New Roman" w:hAnsi="Calibri" w:cs="Calibri"/>
-                <w:b/>
-                <w:bCs/>
                 <w:color w:val="000000"/>
                 <w:kern w:val="0"/>
                 <w14:ligatures w14:val="none"/>
@@ -444,24 +587,11 @@
             <w:r>
               <w:rPr>
                 <w:rFonts w:ascii="Calibri" w:eastAsia="Times New Roman" w:hAnsi="Calibri" w:cs="Calibri"/>
-                <w:b/>
-                <w:bCs/>
                 <w:color w:val="000000"/>
                 <w:kern w:val="0"/>
                 <w14:ligatures w14:val="none"/>
               </w:rPr>
-              <w:t xml:space="preserve">= </w:t>
-            </w:r>
-            <w:r>
-              <w:rPr>
-                <w:rFonts w:ascii="Calibri" w:eastAsia="Times New Roman" w:hAnsi="Calibri" w:cs="Calibri"/>
-                <w:b/>
-                <w:bCs/>
-                <w:color w:val="000000"/>
-                <w:kern w:val="0"/>
-                <w14:ligatures w14:val="none"/>
-              </w:rPr>
-              <w:t>0</w:t>
+              <w:t>= 0</w:t>
             </w:r>
           </w:p>
         </w:tc>
@@ -587,7 +717,7 @@
                 <w:kern w:val="0"/>
                 <w14:ligatures w14:val="none"/>
               </w:rPr>
-              <w:t>&gt;=</w:t>
+              <w:t>=</w:t>
             </w:r>
             <w:r>
               <w:rPr>
@@ -606,6 +736,102 @@
                 <w14:ligatures w14:val="none"/>
               </w:rPr>
               <w:t>0.3</w:t>
+            </w:r>
+          </w:p>
+        </w:tc>
+        <w:tc>
+          <w:tcPr>
+            <w:tcW w:w="960" w:type="dxa"/>
+            <w:tcBorders>
+              <w:top w:val="single" w:sz="4" w:space="0" w:color="auto"/>
+              <w:left w:val="nil"/>
+              <w:bottom w:val="single" w:sz="4" w:space="0" w:color="auto"/>
+              <w:right w:val="single" w:sz="4" w:space="0" w:color="auto"/>
+            </w:tcBorders>
+          </w:tcPr>
+          <w:p>
+            <w:pPr>
+              <w:spacing w:after="0" w:line="240" w:lineRule="auto"/>
+              <w:jc w:val="center"/>
+              <w:rPr>
+                <w:rFonts w:ascii="Calibri" w:eastAsia="Times New Roman" w:hAnsi="Calibri" w:cs="Calibri"/>
+                <w:color w:val="000000"/>
+                <w:kern w:val="0"/>
+                <w14:ligatures w14:val="none"/>
+              </w:rPr>
+            </w:pPr>
+            <w:r>
+              <w:rPr>
+                <w:rFonts w:ascii="Calibri" w:eastAsia="Times New Roman" w:hAnsi="Calibri" w:cs="Calibri"/>
+                <w:color w:val="000000"/>
+                <w:kern w:val="0"/>
+                <w14:ligatures w14:val="none"/>
+              </w:rPr>
+              <w:t>=0.4</w:t>
+            </w:r>
+          </w:p>
+        </w:tc>
+        <w:tc>
+          <w:tcPr>
+            <w:tcW w:w="960" w:type="dxa"/>
+            <w:tcBorders>
+              <w:top w:val="single" w:sz="4" w:space="0" w:color="auto"/>
+              <w:left w:val="nil"/>
+              <w:bottom w:val="single" w:sz="4" w:space="0" w:color="auto"/>
+              <w:right w:val="single" w:sz="4" w:space="0" w:color="auto"/>
+            </w:tcBorders>
+          </w:tcPr>
+          <w:p>
+            <w:pPr>
+              <w:spacing w:after="0" w:line="240" w:lineRule="auto"/>
+              <w:jc w:val="center"/>
+              <w:rPr>
+                <w:rFonts w:ascii="Calibri" w:eastAsia="Times New Roman" w:hAnsi="Calibri" w:cs="Calibri"/>
+                <w:color w:val="000000"/>
+                <w:kern w:val="0"/>
+                <w14:ligatures w14:val="none"/>
+              </w:rPr>
+            </w:pPr>
+            <w:r>
+              <w:rPr>
+                <w:rFonts w:ascii="Calibri" w:eastAsia="Times New Roman" w:hAnsi="Calibri" w:cs="Calibri"/>
+                <w:color w:val="000000"/>
+                <w:kern w:val="0"/>
+                <w14:ligatures w14:val="none"/>
+              </w:rPr>
+              <w:t>= 0.5</w:t>
+            </w:r>
+          </w:p>
+        </w:tc>
+        <w:tc>
+          <w:tcPr>
+            <w:tcW w:w="960" w:type="dxa"/>
+            <w:tcBorders>
+              <w:top w:val="single" w:sz="4" w:space="0" w:color="auto"/>
+              <w:left w:val="nil"/>
+              <w:bottom w:val="single" w:sz="4" w:space="0" w:color="auto"/>
+              <w:right w:val="single" w:sz="4" w:space="0" w:color="auto"/>
+            </w:tcBorders>
+          </w:tcPr>
+          <w:p>
+            <w:pPr>
+              <w:spacing w:after="0" w:line="240" w:lineRule="auto"/>
+              <w:jc w:val="center"/>
+              <w:rPr>
+                <w:rFonts w:ascii="Calibri" w:eastAsia="Times New Roman" w:hAnsi="Calibri" w:cs="Calibri"/>
+                <w:color w:val="000000"/>
+                <w:kern w:val="0"/>
+                <w14:ligatures w14:val="none"/>
+              </w:rPr>
+            </w:pPr>
+            <w:r>
+              <w:rPr>
+                <w:rFonts w:ascii="Calibri" w:eastAsia="Times New Roman" w:hAnsi="Calibri" w:cs="Calibri"/>
+                <w:color w:val="000000"/>
+                <w:kern w:val="0"/>
+                <w14:ligatures w14:val="none"/>
+              </w:rPr>
+              <w:t>&gt;= 0.6</w:t>
             </w:r>
           </w:p>
         </w:tc>
@@ -635,8 +861,6 @@
               <w:jc w:val="center"/>
               <w:rPr>
                 <w:rFonts w:ascii="Calibri" w:eastAsia="Times New Roman" w:hAnsi="Calibri" w:cs="Calibri"/>
-                <w:b/>
-                <w:bCs/>
                 <w:color w:val="000000"/>
                 <w:kern w:val="0"/>
                 <w14:ligatures w14:val="none"/>
@@ -644,9 +868,17 @@
             </w:pPr>
             <w:r>
               <w:rPr>
+                <w:rFonts w:ascii="Arial" w:hAnsi="Arial" w:cs="Arial"/>
+                <w:color w:val="202124"/>
+                <w:sz w:val="20"/>
+                <w:szCs w:val="20"/>
+                <w:shd w:val="clear" w:color="auto" w:fill="FFFFFF"/>
+              </w:rPr>
+              <w:t>≈</w:t>
+            </w:r>
+            <w:r>
+              <w:rPr>
                 <w:rFonts w:ascii="Calibri" w:eastAsia="Times New Roman" w:hAnsi="Calibri" w:cs="Calibri"/>
-                <w:b/>
-                <w:bCs/>
                 <w:color w:val="000000"/>
                 <w:kern w:val="0"/>
                 <w14:ligatures w14:val="none"/>
@@ -682,6 +914,16 @@
             </w:pPr>
             <w:r>
               <w:rPr>
+                <w:rFonts w:ascii="Arial" w:hAnsi="Arial" w:cs="Arial"/>
+                <w:color w:val="202124"/>
+                <w:sz w:val="20"/>
+                <w:szCs w:val="20"/>
+                <w:shd w:val="clear" w:color="auto" w:fill="FFFFFF"/>
+              </w:rPr>
+              <w:t>≈</w:t>
+            </w:r>
+            <w:r>
+              <w:rPr>
                 <w:rFonts w:ascii="Calibri" w:eastAsia="Times New Roman" w:hAnsi="Calibri" w:cs="Calibri"/>
                 <w:color w:val="000000"/>
                 <w:kern w:val="0"/>
@@ -718,6 +960,16 @@
             </w:pPr>
             <w:r>
               <w:rPr>
+                <w:rFonts w:ascii="Arial" w:hAnsi="Arial" w:cs="Arial"/>
+                <w:color w:val="202124"/>
+                <w:sz w:val="20"/>
+                <w:szCs w:val="20"/>
+                <w:shd w:val="clear" w:color="auto" w:fill="FFFFFF"/>
+              </w:rPr>
+              <w:t>≈</w:t>
+            </w:r>
+            <w:r>
+              <w:rPr>
                 <w:rFonts w:ascii="Calibri" w:eastAsia="Times New Roman" w:hAnsi="Calibri" w:cs="Calibri"/>
                 <w:color w:val="000000"/>
                 <w:kern w:val="0"/>
@@ -754,12 +1006,159 @@
             </w:pPr>
             <w:r>
               <w:rPr>
+                <w:rFonts w:ascii="Arial" w:hAnsi="Arial" w:cs="Arial"/>
+                <w:color w:val="202124"/>
+                <w:sz w:val="20"/>
+                <w:szCs w:val="20"/>
+                <w:shd w:val="clear" w:color="auto" w:fill="FFFFFF"/>
+              </w:rPr>
+              <w:t>≈</w:t>
+            </w:r>
+            <w:r>
+              <w:rPr>
                 <w:rFonts w:ascii="Calibri" w:eastAsia="Times New Roman" w:hAnsi="Calibri" w:cs="Calibri"/>
                 <w:color w:val="000000"/>
                 <w:kern w:val="0"/>
                 <w14:ligatures w14:val="none"/>
               </w:rPr>
-              <w:t>5%</w:t>
+              <w:t>2</w:t>
+            </w:r>
+            <w:r>
+              <w:rPr>
+                <w:rFonts w:ascii="Calibri" w:eastAsia="Times New Roman" w:hAnsi="Calibri" w:cs="Calibri"/>
+                <w:color w:val="000000"/>
+                <w:kern w:val="0"/>
+                <w14:ligatures w14:val="none"/>
+              </w:rPr>
+              <w:t>%</w:t>
+            </w:r>
+          </w:p>
+        </w:tc>
+        <w:tc>
+          <w:tcPr>
+            <w:tcW w:w="960" w:type="dxa"/>
+            <w:tcBorders>
+              <w:top w:val="nil"/>
+              <w:left w:val="nil"/>
+              <w:bottom w:val="single" w:sz="4" w:space="0" w:color="auto"/>
+              <w:right w:val="single" w:sz="4" w:space="0" w:color="auto"/>
+            </w:tcBorders>
+          </w:tcPr>
+          <w:p>
+            <w:pPr>
+              <w:spacing w:after="0" w:line="240" w:lineRule="auto"/>
+              <w:jc w:val="center"/>
+              <w:rPr>
+                <w:rFonts w:ascii="Calibri" w:eastAsia="Times New Roman" w:hAnsi="Calibri" w:cs="Calibri"/>
+                <w:color w:val="000000"/>
+                <w:kern w:val="0"/>
+                <w14:ligatures w14:val="none"/>
+              </w:rPr>
+            </w:pPr>
+            <w:r>
+              <w:rPr>
+                <w:rFonts w:ascii="Arial" w:hAnsi="Arial" w:cs="Arial"/>
+                <w:color w:val="202124"/>
+                <w:sz w:val="20"/>
+                <w:szCs w:val="20"/>
+                <w:shd w:val="clear" w:color="auto" w:fill="FFFFFF"/>
+              </w:rPr>
+              <w:t>≈</w:t>
+            </w:r>
+            <w:r>
+              <w:rPr>
+                <w:rFonts w:ascii="Calibri" w:eastAsia="Times New Roman" w:hAnsi="Calibri" w:cs="Calibri"/>
+                <w:color w:val="000000"/>
+                <w:kern w:val="0"/>
+                <w14:ligatures w14:val="none"/>
+              </w:rPr>
+              <w:t>1%</w:t>
+            </w:r>
+          </w:p>
+        </w:tc>
+        <w:tc>
+          <w:tcPr>
+            <w:tcW w:w="960" w:type="dxa"/>
+            <w:tcBorders>
+              <w:top w:val="nil"/>
+              <w:left w:val="nil"/>
+              <w:bottom w:val="single" w:sz="4" w:space="0" w:color="auto"/>
+              <w:right w:val="single" w:sz="4" w:space="0" w:color="auto"/>
+            </w:tcBorders>
+          </w:tcPr>
+          <w:p>
+            <w:pPr>
+              <w:spacing w:after="0" w:line="240" w:lineRule="auto"/>
+              <w:jc w:val="center"/>
+              <w:rPr>
+                <w:rFonts w:ascii="Calibri" w:eastAsia="Times New Roman" w:hAnsi="Calibri" w:cs="Calibri"/>
+                <w:color w:val="000000"/>
+                <w:kern w:val="0"/>
+                <w14:ligatures w14:val="none"/>
+              </w:rPr>
+            </w:pPr>
+            <w:r>
+              <w:rPr>
+                <w:rFonts w:ascii="Arial" w:hAnsi="Arial" w:cs="Arial"/>
+                <w:color w:val="202124"/>
+                <w:sz w:val="20"/>
+                <w:szCs w:val="20"/>
+                <w:shd w:val="clear" w:color="auto" w:fill="FFFFFF"/>
+              </w:rPr>
+              <w:t>≈</w:t>
+            </w:r>
+            <w:r>
+              <w:rPr>
+                <w:rFonts w:ascii="Calibri" w:eastAsia="Times New Roman" w:hAnsi="Calibri" w:cs="Calibri"/>
+                <w:color w:val="000000"/>
+                <w:kern w:val="0"/>
+                <w14:ligatures w14:val="none"/>
+              </w:rPr>
+              <w:t>1%</w:t>
+            </w:r>
+          </w:p>
+        </w:tc>
+        <w:tc>
+          <w:tcPr>
+            <w:tcW w:w="960" w:type="dxa"/>
+            <w:tcBorders>
+              <w:top w:val="nil"/>
+              <w:left w:val="nil"/>
+              <w:bottom w:val="single" w:sz="4" w:space="0" w:color="auto"/>
+              <w:right w:val="single" w:sz="4" w:space="0" w:color="auto"/>
+            </w:tcBorders>
+          </w:tcPr>
+          <w:p>
+            <w:pPr>
+              <w:spacing w:after="0" w:line="240" w:lineRule="auto"/>
+              <w:jc w:val="center"/>
+              <w:rPr>
+                <w:rFonts w:ascii="Arial" w:hAnsi="Arial" w:cs="Arial"/>
+                <w:color w:val="202124"/>
+                <w:sz w:val="20"/>
+                <w:szCs w:val="20"/>
+                <w:shd w:val="clear" w:color="auto" w:fill="FFFFFF"/>
+              </w:rPr>
+            </w:pPr>
+            <w:r>
+              <w:rPr>
+                <w:rFonts w:ascii="Arial" w:hAnsi="Arial" w:cs="Arial"/>
+                <w:color w:val="202124"/>
+                <w:sz w:val="20"/>
+                <w:szCs w:val="20"/>
+                <w:shd w:val="clear" w:color="auto" w:fill="FFFFFF"/>
+              </w:rPr>
+              <w:t>≈</w:t>
+            </w:r>
+            <w:r>
+              <w:rPr>
+                <w:rFonts w:ascii="Arial" w:hAnsi="Arial" w:cs="Arial"/>
+                <w:color w:val="202124"/>
+                <w:sz w:val="20"/>
+                <w:szCs w:val="20"/>
+                <w:shd w:val="clear" w:color="auto" w:fill="FFFFFF"/>
+              </w:rPr>
+              <w:t>1%</w:t>
             </w:r>
           </w:p>
         </w:tc>
@@ -798,8 +1197,16 @@
         <w:rPr>
           <w:lang w:val="en-US"/>
         </w:rPr>
-        <w:t>with 10% or more of their values are non-zero</w:t>
-      </w:r>
+        <w:t>with 10% or more of their values are non-</w:t>
+      </w:r>
+      <w:proofErr w:type="gramStart"/>
+      <w:r>
+        <w:rPr>
+          <w:lang w:val="en-US"/>
+        </w:rPr>
+        <w:t>zero</w:t>
+      </w:r>
+      <w:proofErr w:type="gramEnd"/>
     </w:p>
     <w:tbl>
       <w:tblPr>
@@ -827,6 +1234,36 @@
       <w:tr>
         <w:trPr>
           <w:cantSplit/>
+          <w:trHeight w:val="323"/>
+        </w:trPr>
+        <w:tc>
+          <w:tcPr>
+            <w:tcW w:w="11221" w:type="dxa"/>
+            <w:gridSpan w:val="14"/>
+          </w:tcPr>
+          <w:p>
+            <w:pPr>
+              <w:pStyle w:val="ListParagraph"/>
+              <w:ind w:left="113" w:right="113"/>
+              <w:jc w:val="center"/>
+              <w:rPr>
+                <w:rFonts w:ascii="Calibri" w:hAnsi="Calibri" w:cs="Calibri"/>
+                <w:color w:val="000000"/>
+              </w:rPr>
+            </w:pPr>
+            <w:r>
+              <w:rPr>
+                <w:rFonts w:ascii="Calibri" w:hAnsi="Calibri" w:cs="Calibri"/>
+                <w:color w:val="000000"/>
+              </w:rPr>
+              <w:t>Table 2</w:t>
+            </w:r>
+          </w:p>
+        </w:tc>
+      </w:tr>
+      <w:tr>
+        <w:trPr>
+          <w:cantSplit/>
           <w:trHeight w:val="1622"/>
         </w:trPr>
         <w:tc>
@@ -1173,6 +1610,18 @@
               </w:rPr>
               <w:t xml:space="preserve"> i.e. </w:t>
             </w:r>
+            <w:r>
+              <w:rPr>
+                <w:lang w:val="it-IT"/>
+              </w:rPr>
+              <w:t xml:space="preserve"> </w:t>
+            </w:r>
+            <w:r>
+              <w:rPr>
+                <w:lang w:val="it-IT"/>
+              </w:rPr>
+              <w:t>[0.1-1]</w:t>
+            </w:r>
           </w:p>
         </w:tc>
         <w:tc>
@@ -1483,6 +1932,18 @@
               </w:rPr>
               <w:t>% of &gt;0.1 per col</w:t>
             </w:r>
+            <w:r>
+              <w:rPr>
+                <w:lang w:val="en-US"/>
+              </w:rPr>
+              <w:t xml:space="preserve"> </w:t>
+            </w:r>
+            <w:r>
+              <w:rPr>
+                <w:lang w:val="en-US"/>
+              </w:rPr>
+              <w:t>[0.2-1]</w:t>
+            </w:r>
           </w:p>
         </w:tc>
         <w:tc>
@@ -1795,6 +2256,18 @@
               </w:rPr>
               <w:t>% of &gt;0.2 per col</w:t>
             </w:r>
+            <w:r>
+              <w:rPr>
+                <w:lang w:val="en-US"/>
+              </w:rPr>
+              <w:t xml:space="preserve"> </w:t>
+            </w:r>
+            <w:r>
+              <w:rPr>
+                <w:lang w:val="en-US"/>
+              </w:rPr>
+              <w:t>[0.3-1]</w:t>
+            </w:r>
           </w:p>
         </w:tc>
         <w:tc>
@@ -2108,8 +2581,36 @@
                 <w:bCs/>
                 <w:lang w:val="en-US"/>
               </w:rPr>
-              <w:t>Col total val/ data total val</w:t>
-            </w:r>
+              <w:t xml:space="preserve">Col total </w:t>
+            </w:r>
+            <w:proofErr w:type="spellStart"/>
+            <w:r>
+              <w:rPr>
+                <w:b/>
+                <w:bCs/>
+                <w:lang w:val="en-US"/>
+              </w:rPr>
+              <w:t>val</w:t>
+            </w:r>
+            <w:proofErr w:type="spellEnd"/>
+            <w:r>
+              <w:rPr>
+                <w:b/>
+                <w:bCs/>
+                <w:lang w:val="en-US"/>
+              </w:rPr>
+              <w:t xml:space="preserve">/ data total </w:t>
+            </w:r>
+            <w:proofErr w:type="spellStart"/>
+            <w:r>
+              <w:rPr>
+                <w:b/>
+                <w:bCs/>
+                <w:lang w:val="en-US"/>
+              </w:rPr>
+              <w:t>val</w:t>
+            </w:r>
+            <w:proofErr w:type="spellEnd"/>
           </w:p>
         </w:tc>
         <w:tc>
@@ -2447,8 +2948,18 @@
           <w:bCs/>
           <w:lang w:val="en-US"/>
         </w:rPr>
-        <w:t>[ LEVEL TWO ]</w:t>
-      </w:r>
+        <w:t xml:space="preserve">[ LEVEL </w:t>
+      </w:r>
+      <w:proofErr w:type="gramStart"/>
+      <w:r>
+        <w:rPr>
+          <w:b/>
+          <w:bCs/>
+          <w:lang w:val="en-US"/>
+        </w:rPr>
+        <w:t>TWO ]</w:t>
+      </w:r>
+      <w:proofErr w:type="gramEnd"/>
     </w:p>
     <w:p>
       <w:pPr>
@@ -2490,12 +3001,23 @@
           <w:u w:val="single"/>
           <w:lang w:val="en-US"/>
         </w:rPr>
-        <w:t>value 0</w:t>
-      </w:r>
+        <w:t xml:space="preserve">value </w:t>
+      </w:r>
+      <w:proofErr w:type="gramStart"/>
+      <w:r>
+        <w:rPr>
+          <w:b/>
+          <w:bCs/>
+          <w:u w:val="single"/>
+          <w:lang w:val="en-US"/>
+        </w:rPr>
+        <w:t>0</w:t>
+      </w:r>
+      <w:proofErr w:type="gramEnd"/>
     </w:p>
     <w:tbl>
       <w:tblPr>
-        <w:tblW w:w="4800" w:type="dxa"/>
+        <w:tblW w:w="6720" w:type="dxa"/>
         <w:jc w:val="center"/>
         <w:tblLook w:val="04A0" w:firstRow="1" w:lastRow="0" w:firstColumn="1" w:lastColumn="0" w:noHBand="0" w:noVBand="1"/>
       </w:tblPr>
@@ -2505,7 +3027,97 @@
         <w:gridCol w:w="960"/>
         <w:gridCol w:w="960"/>
         <w:gridCol w:w="960"/>
+        <w:gridCol w:w="960"/>
+        <w:gridCol w:w="960"/>
       </w:tblGrid>
+      <w:tr>
+        <w:trPr>
+          <w:trHeight w:val="175"/>
+          <w:jc w:val="center"/>
+        </w:trPr>
+        <w:tc>
+          <w:tcPr>
+            <w:tcW w:w="4800" w:type="dxa"/>
+            <w:gridSpan w:val="5"/>
+            <w:tcBorders>
+              <w:top w:val="single" w:sz="4" w:space="0" w:color="auto"/>
+              <w:left w:val="single" w:sz="4" w:space="0" w:color="auto"/>
+              <w:bottom w:val="single" w:sz="4" w:space="0" w:color="auto"/>
+              <w:right w:val="single" w:sz="4" w:space="0" w:color="auto"/>
+            </w:tcBorders>
+            <w:shd w:val="clear" w:color="auto" w:fill="auto"/>
+            <w:noWrap/>
+            <w:vAlign w:val="center"/>
+          </w:tcPr>
+          <w:p>
+            <w:pPr>
+              <w:spacing w:after="0" w:line="240" w:lineRule="auto"/>
+              <w:jc w:val="center"/>
+              <w:rPr>
+                <w:rFonts w:ascii="Calibri" w:eastAsia="Times New Roman" w:hAnsi="Calibri" w:cs="Calibri"/>
+                <w:color w:val="000000"/>
+                <w:kern w:val="0"/>
+                <w14:ligatures w14:val="none"/>
+              </w:rPr>
+            </w:pPr>
+            <w:r>
+              <w:rPr>
+                <w:rFonts w:ascii="Calibri" w:eastAsia="Times New Roman" w:hAnsi="Calibri" w:cs="Calibri"/>
+                <w:color w:val="000000"/>
+                <w:kern w:val="0"/>
+                <w14:ligatures w14:val="none"/>
+              </w:rPr>
+              <w:t>Table 3</w:t>
+            </w:r>
+          </w:p>
+        </w:tc>
+        <w:tc>
+          <w:tcPr>
+            <w:tcW w:w="960" w:type="dxa"/>
+            <w:tcBorders>
+              <w:top w:val="single" w:sz="4" w:space="0" w:color="auto"/>
+              <w:left w:val="single" w:sz="4" w:space="0" w:color="auto"/>
+              <w:bottom w:val="single" w:sz="4" w:space="0" w:color="auto"/>
+              <w:right w:val="single" w:sz="4" w:space="0" w:color="auto"/>
+            </w:tcBorders>
+          </w:tcPr>
+          <w:p>
+            <w:pPr>
+              <w:spacing w:after="0" w:line="240" w:lineRule="auto"/>
+              <w:jc w:val="center"/>
+              <w:rPr>
+                <w:rFonts w:ascii="Calibri" w:eastAsia="Times New Roman" w:hAnsi="Calibri" w:cs="Calibri"/>
+                <w:color w:val="000000"/>
+                <w:kern w:val="0"/>
+                <w14:ligatures w14:val="none"/>
+              </w:rPr>
+            </w:pPr>
+          </w:p>
+        </w:tc>
+        <w:tc>
+          <w:tcPr>
+            <w:tcW w:w="960" w:type="dxa"/>
+            <w:tcBorders>
+              <w:top w:val="single" w:sz="4" w:space="0" w:color="auto"/>
+              <w:left w:val="single" w:sz="4" w:space="0" w:color="auto"/>
+              <w:bottom w:val="single" w:sz="4" w:space="0" w:color="auto"/>
+              <w:right w:val="single" w:sz="4" w:space="0" w:color="auto"/>
+            </w:tcBorders>
+          </w:tcPr>
+          <w:p>
+            <w:pPr>
+              <w:spacing w:after="0" w:line="240" w:lineRule="auto"/>
+              <w:jc w:val="center"/>
+              <w:rPr>
+                <w:rFonts w:ascii="Calibri" w:eastAsia="Times New Roman" w:hAnsi="Calibri" w:cs="Calibri"/>
+                <w:color w:val="000000"/>
+                <w:kern w:val="0"/>
+                <w14:ligatures w14:val="none"/>
+              </w:rPr>
+            </w:pPr>
+          </w:p>
+        </w:tc>
+      </w:tr>
       <w:tr>
         <w:trPr>
           <w:trHeight w:val="288"/>
@@ -2531,8 +3143,6 @@
               <w:jc w:val="center"/>
               <w:rPr>
                 <w:rFonts w:ascii="Calibri" w:eastAsia="Times New Roman" w:hAnsi="Calibri" w:cs="Calibri"/>
-                <w:b/>
-                <w:bCs/>
                 <w:color w:val="000000"/>
                 <w:kern w:val="0"/>
                 <w14:ligatures w14:val="none"/>
@@ -2541,8 +3151,6 @@
             <w:r>
               <w:rPr>
                 <w:rFonts w:ascii="Calibri" w:eastAsia="Times New Roman" w:hAnsi="Calibri" w:cs="Calibri"/>
-                <w:b/>
-                <w:bCs/>
                 <w:color w:val="000000"/>
                 <w:kern w:val="0"/>
                 <w14:ligatures w14:val="none"/>
@@ -2718,7 +3326,80 @@
                 <w:kern w:val="0"/>
                 <w14:ligatures w14:val="none"/>
               </w:rPr>
-              <w:t>&gt;= 0,4</w:t>
+              <w:t>=</w:t>
+            </w:r>
+            <w:r>
+              <w:rPr>
+                <w:rFonts w:ascii="Calibri" w:eastAsia="Times New Roman" w:hAnsi="Calibri" w:cs="Calibri"/>
+                <w:color w:val="000000"/>
+                <w:kern w:val="0"/>
+                <w14:ligatures w14:val="none"/>
+              </w:rPr>
+              <w:t xml:space="preserve"> 0,4</w:t>
+            </w:r>
+          </w:p>
+        </w:tc>
+        <w:tc>
+          <w:tcPr>
+            <w:tcW w:w="960" w:type="dxa"/>
+            <w:tcBorders>
+              <w:top w:val="single" w:sz="4" w:space="0" w:color="auto"/>
+              <w:left w:val="nil"/>
+              <w:bottom w:val="single" w:sz="4" w:space="0" w:color="auto"/>
+              <w:right w:val="single" w:sz="4" w:space="0" w:color="auto"/>
+            </w:tcBorders>
+          </w:tcPr>
+          <w:p>
+            <w:pPr>
+              <w:spacing w:after="0" w:line="240" w:lineRule="auto"/>
+              <w:jc w:val="center"/>
+              <w:rPr>
+                <w:rFonts w:ascii="Calibri" w:eastAsia="Times New Roman" w:hAnsi="Calibri" w:cs="Calibri"/>
+                <w:color w:val="000000"/>
+                <w:kern w:val="0"/>
+                <w14:ligatures w14:val="none"/>
+              </w:rPr>
+            </w:pPr>
+            <w:r>
+              <w:rPr>
+                <w:rFonts w:ascii="Calibri" w:eastAsia="Times New Roman" w:hAnsi="Calibri" w:cs="Calibri"/>
+                <w:color w:val="000000"/>
+                <w:kern w:val="0"/>
+                <w14:ligatures w14:val="none"/>
+              </w:rPr>
+              <w:t>= 0.5</w:t>
+            </w:r>
+          </w:p>
+        </w:tc>
+        <w:tc>
+          <w:tcPr>
+            <w:tcW w:w="960" w:type="dxa"/>
+            <w:tcBorders>
+              <w:top w:val="single" w:sz="4" w:space="0" w:color="auto"/>
+              <w:left w:val="nil"/>
+              <w:bottom w:val="single" w:sz="4" w:space="0" w:color="auto"/>
+              <w:right w:val="single" w:sz="4" w:space="0" w:color="auto"/>
+            </w:tcBorders>
+          </w:tcPr>
+          <w:p>
+            <w:pPr>
+              <w:spacing w:after="0" w:line="240" w:lineRule="auto"/>
+              <w:jc w:val="center"/>
+              <w:rPr>
+                <w:rFonts w:ascii="Calibri" w:eastAsia="Times New Roman" w:hAnsi="Calibri" w:cs="Calibri"/>
+                <w:color w:val="000000"/>
+                <w:kern w:val="0"/>
+                <w14:ligatures w14:val="none"/>
+              </w:rPr>
+            </w:pPr>
+            <w:r>
+              <w:rPr>
+                <w:rFonts w:ascii="Calibri" w:eastAsia="Times New Roman" w:hAnsi="Calibri" w:cs="Calibri"/>
+                <w:color w:val="000000"/>
+                <w:kern w:val="0"/>
+                <w14:ligatures w14:val="none"/>
+              </w:rPr>
+              <w:t>= 0.6</w:t>
             </w:r>
           </w:p>
         </w:tc>
@@ -2748,8 +3429,6 @@
               <w:jc w:val="center"/>
               <w:rPr>
                 <w:rFonts w:ascii="Calibri" w:eastAsia="Times New Roman" w:hAnsi="Calibri" w:cs="Calibri"/>
-                <w:b/>
-                <w:bCs/>
                 <w:color w:val="000000"/>
                 <w:kern w:val="0"/>
                 <w14:ligatures w14:val="none"/>
@@ -2757,9 +3436,17 @@
             </w:pPr>
             <w:r>
               <w:rPr>
+                <w:rFonts w:ascii="Arial" w:hAnsi="Arial" w:cs="Arial"/>
+                <w:color w:val="202124"/>
+                <w:sz w:val="20"/>
+                <w:szCs w:val="20"/>
+                <w:shd w:val="clear" w:color="auto" w:fill="FFFFFF"/>
+              </w:rPr>
+              <w:t>≈</w:t>
+            </w:r>
+            <w:r>
+              <w:rPr>
                 <w:rFonts w:ascii="Calibri" w:eastAsia="Times New Roman" w:hAnsi="Calibri" w:cs="Calibri"/>
-                <w:b/>
-                <w:bCs/>
                 <w:color w:val="000000"/>
                 <w:kern w:val="0"/>
                 <w14:ligatures w14:val="none"/>
@@ -2795,6 +3482,16 @@
             </w:pPr>
             <w:r>
               <w:rPr>
+                <w:rFonts w:ascii="Arial" w:hAnsi="Arial" w:cs="Arial"/>
+                <w:color w:val="202124"/>
+                <w:sz w:val="20"/>
+                <w:szCs w:val="20"/>
+                <w:shd w:val="clear" w:color="auto" w:fill="FFFFFF"/>
+              </w:rPr>
+              <w:t>≈</w:t>
+            </w:r>
+            <w:r>
+              <w:rPr>
                 <w:rFonts w:ascii="Calibri" w:eastAsia="Times New Roman" w:hAnsi="Calibri" w:cs="Calibri"/>
                 <w:color w:val="000000"/>
                 <w:kern w:val="0"/>
@@ -2831,6 +3528,16 @@
             </w:pPr>
             <w:r>
               <w:rPr>
+                <w:rFonts w:ascii="Arial" w:hAnsi="Arial" w:cs="Arial"/>
+                <w:color w:val="202124"/>
+                <w:sz w:val="20"/>
+                <w:szCs w:val="20"/>
+                <w:shd w:val="clear" w:color="auto" w:fill="FFFFFF"/>
+              </w:rPr>
+              <w:t>≈</w:t>
+            </w:r>
+            <w:r>
+              <w:rPr>
                 <w:rFonts w:ascii="Calibri" w:eastAsia="Times New Roman" w:hAnsi="Calibri" w:cs="Calibri"/>
                 <w:color w:val="000000"/>
                 <w:kern w:val="0"/>
@@ -2867,6 +3574,16 @@
             </w:pPr>
             <w:r>
               <w:rPr>
+                <w:rFonts w:ascii="Arial" w:hAnsi="Arial" w:cs="Arial"/>
+                <w:color w:val="202124"/>
+                <w:sz w:val="20"/>
+                <w:szCs w:val="20"/>
+                <w:shd w:val="clear" w:color="auto" w:fill="FFFFFF"/>
+              </w:rPr>
+              <w:t>≈</w:t>
+            </w:r>
+            <w:r>
+              <w:rPr>
                 <w:rFonts w:ascii="Calibri" w:eastAsia="Times New Roman" w:hAnsi="Calibri" w:cs="Calibri"/>
                 <w:color w:val="000000"/>
                 <w:kern w:val="0"/>
@@ -2903,12 +3620,110 @@
             </w:pPr>
             <w:r>
               <w:rPr>
+                <w:rFonts w:ascii="Arial" w:hAnsi="Arial" w:cs="Arial"/>
+                <w:color w:val="202124"/>
+                <w:sz w:val="20"/>
+                <w:szCs w:val="20"/>
+                <w:shd w:val="clear" w:color="auto" w:fill="FFFFFF"/>
+              </w:rPr>
+              <w:t>≈</w:t>
+            </w:r>
+            <w:r>
+              <w:rPr>
                 <w:rFonts w:ascii="Calibri" w:eastAsia="Times New Roman" w:hAnsi="Calibri" w:cs="Calibri"/>
                 <w:color w:val="000000"/>
                 <w:kern w:val="0"/>
                 <w14:ligatures w14:val="none"/>
               </w:rPr>
               <w:t>5%</w:t>
+            </w:r>
+          </w:p>
+        </w:tc>
+        <w:tc>
+          <w:tcPr>
+            <w:tcW w:w="960" w:type="dxa"/>
+            <w:tcBorders>
+              <w:top w:val="nil"/>
+              <w:left w:val="nil"/>
+              <w:bottom w:val="single" w:sz="4" w:space="0" w:color="auto"/>
+              <w:right w:val="single" w:sz="4" w:space="0" w:color="auto"/>
+            </w:tcBorders>
+          </w:tcPr>
+          <w:p>
+            <w:pPr>
+              <w:spacing w:after="0" w:line="240" w:lineRule="auto"/>
+              <w:jc w:val="center"/>
+              <w:rPr>
+                <w:rFonts w:ascii="Arial" w:hAnsi="Arial" w:cs="Arial"/>
+                <w:color w:val="202124"/>
+                <w:sz w:val="20"/>
+                <w:szCs w:val="20"/>
+                <w:shd w:val="clear" w:color="auto" w:fill="FFFFFF"/>
+              </w:rPr>
+            </w:pPr>
+            <w:r>
+              <w:rPr>
+                <w:rFonts w:ascii="Arial" w:hAnsi="Arial" w:cs="Arial"/>
+                <w:color w:val="202124"/>
+                <w:sz w:val="20"/>
+                <w:szCs w:val="20"/>
+                <w:shd w:val="clear" w:color="auto" w:fill="FFFFFF"/>
+              </w:rPr>
+              <w:t>≈</w:t>
+            </w:r>
+            <w:r>
+              <w:rPr>
+                <w:rFonts w:ascii="Arial" w:hAnsi="Arial" w:cs="Arial"/>
+                <w:color w:val="202124"/>
+                <w:sz w:val="20"/>
+                <w:szCs w:val="20"/>
+                <w:shd w:val="clear" w:color="auto" w:fill="FFFFFF"/>
+              </w:rPr>
+              <w:t>2%</w:t>
+            </w:r>
+          </w:p>
+        </w:tc>
+        <w:tc>
+          <w:tcPr>
+            <w:tcW w:w="960" w:type="dxa"/>
+            <w:tcBorders>
+              <w:top w:val="nil"/>
+              <w:left w:val="nil"/>
+              <w:bottom w:val="single" w:sz="4" w:space="0" w:color="auto"/>
+              <w:right w:val="single" w:sz="4" w:space="0" w:color="auto"/>
+            </w:tcBorders>
+          </w:tcPr>
+          <w:p>
+            <w:pPr>
+              <w:spacing w:after="0" w:line="240" w:lineRule="auto"/>
+              <w:jc w:val="center"/>
+              <w:rPr>
+                <w:rFonts w:ascii="Arial" w:hAnsi="Arial" w:cs="Arial"/>
+                <w:color w:val="202124"/>
+                <w:sz w:val="20"/>
+                <w:szCs w:val="20"/>
+                <w:shd w:val="clear" w:color="auto" w:fill="FFFFFF"/>
+              </w:rPr>
+            </w:pPr>
+            <w:r>
+              <w:rPr>
+                <w:rFonts w:ascii="Arial" w:hAnsi="Arial" w:cs="Arial"/>
+                <w:color w:val="202124"/>
+                <w:sz w:val="20"/>
+                <w:szCs w:val="20"/>
+                <w:shd w:val="clear" w:color="auto" w:fill="FFFFFF"/>
+              </w:rPr>
+              <w:t>≈</w:t>
+            </w:r>
+            <w:r>
+              <w:rPr>
+                <w:rFonts w:ascii="Arial" w:hAnsi="Arial" w:cs="Arial"/>
+                <w:color w:val="202124"/>
+                <w:sz w:val="20"/>
+                <w:szCs w:val="20"/>
+                <w:shd w:val="clear" w:color="auto" w:fill="FFFFFF"/>
+              </w:rPr>
+              <w:t xml:space="preserve"> 1%</w:t>
             </w:r>
           </w:p>
         </w:tc>
@@ -2951,7 +3766,16 @@
           <w:bCs/>
           <w:lang w:val="en-US"/>
         </w:rPr>
-        <w:t xml:space="preserve">6%  </w:t>
+        <w:t>6</w:t>
+      </w:r>
+      <w:proofErr w:type="gramStart"/>
+      <w:r>
+        <w:rPr>
+          <w:b/>
+          <w:bCs/>
+          <w:lang w:val="en-US"/>
+        </w:rPr>
+        <w:t xml:space="preserve">%  </w:t>
       </w:r>
       <w:r>
         <w:rPr>
@@ -2959,6 +3783,7 @@
         </w:rPr>
         <w:t>to</w:t>
       </w:r>
+      <w:proofErr w:type="gramEnd"/>
       <w:r>
         <w:rPr>
           <w:b/>
@@ -3007,13 +3832,13 @@
     <w:tbl>
       <w:tblPr>
         <w:tblStyle w:val="TableGrid"/>
-        <w:tblW w:w="9077" w:type="dxa"/>
+        <w:tblW w:w="9508" w:type="dxa"/>
         <w:jc w:val="center"/>
         <w:tblLook w:val="04A0" w:firstRow="1" w:lastRow="0" w:firstColumn="1" w:lastColumn="0" w:noHBand="0" w:noVBand="1"/>
       </w:tblPr>
       <w:tblGrid>
-        <w:gridCol w:w="2494"/>
-        <w:gridCol w:w="615"/>
+        <w:gridCol w:w="2689"/>
+        <w:gridCol w:w="851"/>
         <w:gridCol w:w="706"/>
         <w:gridCol w:w="706"/>
         <w:gridCol w:w="706"/>
@@ -3027,28 +3852,63 @@
       <w:tr>
         <w:trPr>
           <w:cantSplit/>
-          <w:trHeight w:val="1543"/>
+          <w:trHeight w:val="121"/>
           <w:jc w:val="center"/>
         </w:trPr>
         <w:tc>
           <w:tcPr>
-            <w:tcW w:w="2494" w:type="dxa"/>
-          </w:tcPr>
-          <w:p>
-            <w:pPr>
-              <w:pStyle w:val="ListParagraph"/>
-              <w:ind w:left="0"/>
-              <w:rPr>
-                <w:b/>
-                <w:bCs/>
-                <w:lang w:val="en-US"/>
-              </w:rPr>
-            </w:pPr>
-          </w:p>
-        </w:tc>
-        <w:tc>
-          <w:tcPr>
-            <w:tcW w:w="615" w:type="dxa"/>
+            <w:tcW w:w="9508" w:type="dxa"/>
+            <w:gridSpan w:val="11"/>
+          </w:tcPr>
+          <w:p>
+            <w:pPr>
+              <w:pStyle w:val="ListParagraph"/>
+              <w:ind w:left="113" w:right="113"/>
+              <w:jc w:val="center"/>
+              <w:rPr>
+                <w:rFonts w:ascii="Calibri" w:hAnsi="Calibri" w:cs="Calibri"/>
+                <w:color w:val="000000"/>
+                <w:sz w:val="20"/>
+                <w:szCs w:val="20"/>
+              </w:rPr>
+            </w:pPr>
+            <w:r>
+              <w:rPr>
+                <w:rFonts w:ascii="Calibri" w:hAnsi="Calibri" w:cs="Calibri"/>
+                <w:color w:val="000000"/>
+                <w:sz w:val="20"/>
+                <w:szCs w:val="20"/>
+              </w:rPr>
+              <w:t>Table 4</w:t>
+            </w:r>
+          </w:p>
+        </w:tc>
+      </w:tr>
+      <w:tr>
+        <w:trPr>
+          <w:cantSplit/>
+          <w:trHeight w:val="841"/>
+          <w:jc w:val="center"/>
+        </w:trPr>
+        <w:tc>
+          <w:tcPr>
+            <w:tcW w:w="2689" w:type="dxa"/>
+          </w:tcPr>
+          <w:p>
+            <w:pPr>
+              <w:pStyle w:val="ListParagraph"/>
+              <w:ind w:left="0"/>
+              <w:rPr>
+                <w:b/>
+                <w:bCs/>
+                <w:lang w:val="en-US"/>
+              </w:rPr>
+            </w:pPr>
+          </w:p>
+        </w:tc>
+        <w:tc>
+          <w:tcPr>
+            <w:tcW w:w="851" w:type="dxa"/>
             <w:textDirection w:val="btLr"/>
             <w:vAlign w:val="bottom"/>
           </w:tcPr>
@@ -3279,7 +4139,7 @@
         </w:trPr>
         <w:tc>
           <w:tcPr>
-            <w:tcW w:w="2494" w:type="dxa"/>
+            <w:tcW w:w="2689" w:type="dxa"/>
           </w:tcPr>
           <w:p>
             <w:pPr>
@@ -3302,11 +4162,17 @@
               </w:rPr>
               <w:t xml:space="preserve"> i.e. </w:t>
             </w:r>
-          </w:p>
-        </w:tc>
-        <w:tc>
-          <w:tcPr>
-            <w:tcW w:w="615" w:type="dxa"/>
+            <w:r>
+              <w:rPr>
+                <w:lang w:val="it-IT"/>
+              </w:rPr>
+              <w:t>[0.1-1]</w:t>
+            </w:r>
+          </w:p>
+        </w:tc>
+        <w:tc>
+          <w:tcPr>
+            <w:tcW w:w="851" w:type="dxa"/>
             <w:vAlign w:val="bottom"/>
           </w:tcPr>
           <w:p>
@@ -3528,7 +4394,7 @@
         </w:trPr>
         <w:tc>
           <w:tcPr>
-            <w:tcW w:w="2494" w:type="dxa"/>
+            <w:tcW w:w="2689" w:type="dxa"/>
           </w:tcPr>
           <w:p>
             <w:pPr>
@@ -3543,11 +4409,17 @@
               </w:rPr>
               <w:t>% of &gt;0.1 per col</w:t>
             </w:r>
-          </w:p>
-        </w:tc>
-        <w:tc>
-          <w:tcPr>
-            <w:tcW w:w="615" w:type="dxa"/>
+            <w:r>
+              <w:rPr>
+                <w:lang w:val="en-US"/>
+              </w:rPr>
+              <w:t xml:space="preserve"> [0.2-1]</w:t>
+            </w:r>
+          </w:p>
+        </w:tc>
+        <w:tc>
+          <w:tcPr>
+            <w:tcW w:w="851" w:type="dxa"/>
             <w:vAlign w:val="bottom"/>
           </w:tcPr>
           <w:p>
@@ -3769,7 +4641,7 @@
         </w:trPr>
         <w:tc>
           <w:tcPr>
-            <w:tcW w:w="2494" w:type="dxa"/>
+            <w:tcW w:w="2689" w:type="dxa"/>
           </w:tcPr>
           <w:p>
             <w:pPr>
@@ -3786,11 +4658,17 @@
               </w:rPr>
               <w:t>% of &gt;0.2 per col</w:t>
             </w:r>
-          </w:p>
-        </w:tc>
-        <w:tc>
-          <w:tcPr>
-            <w:tcW w:w="615" w:type="dxa"/>
+            <w:r>
+              <w:rPr>
+                <w:lang w:val="en-US"/>
+              </w:rPr>
+              <w:t xml:space="preserve"> [0.3-1]</w:t>
+            </w:r>
+          </w:p>
+        </w:tc>
+        <w:tc>
+          <w:tcPr>
+            <w:tcW w:w="851" w:type="dxa"/>
             <w:vAlign w:val="bottom"/>
           </w:tcPr>
           <w:p>
@@ -4012,27 +4890,49 @@
         </w:trPr>
         <w:tc>
           <w:tcPr>
-            <w:tcW w:w="2494" w:type="dxa"/>
-          </w:tcPr>
-          <w:p>
-            <w:pPr>
-              <w:pStyle w:val="ListParagraph"/>
-              <w:ind w:left="0"/>
-              <w:rPr>
-                <w:lang w:val="en-US"/>
-              </w:rPr>
-            </w:pPr>
-            <w:r>
-              <w:rPr>
-                <w:lang w:val="en-US"/>
-              </w:rPr>
-              <w:t>Col total val/ data total val</w:t>
-            </w:r>
-          </w:p>
-        </w:tc>
-        <w:tc>
-          <w:tcPr>
-            <w:tcW w:w="615" w:type="dxa"/>
+            <w:tcW w:w="2689" w:type="dxa"/>
+          </w:tcPr>
+          <w:p>
+            <w:pPr>
+              <w:pStyle w:val="ListParagraph"/>
+              <w:ind w:left="0"/>
+              <w:rPr>
+                <w:lang w:val="en-US"/>
+              </w:rPr>
+            </w:pPr>
+            <w:r>
+              <w:rPr>
+                <w:lang w:val="en-US"/>
+              </w:rPr>
+              <w:t xml:space="preserve">Col total </w:t>
+            </w:r>
+            <w:proofErr w:type="spellStart"/>
+            <w:r>
+              <w:rPr>
+                <w:lang w:val="en-US"/>
+              </w:rPr>
+              <w:t>val</w:t>
+            </w:r>
+            <w:proofErr w:type="spellEnd"/>
+            <w:r>
+              <w:rPr>
+                <w:lang w:val="en-US"/>
+              </w:rPr>
+              <w:t xml:space="preserve">/ data total </w:t>
+            </w:r>
+            <w:proofErr w:type="spellStart"/>
+            <w:r>
+              <w:rPr>
+                <w:lang w:val="en-US"/>
+              </w:rPr>
+              <w:t>val</w:t>
+            </w:r>
+            <w:proofErr w:type="spellEnd"/>
+          </w:p>
+        </w:tc>
+        <w:tc>
+          <w:tcPr>
+            <w:tcW w:w="851" w:type="dxa"/>
             <w:vAlign w:val="bottom"/>
           </w:tcPr>
           <w:p>
@@ -4251,7 +5151,7 @@
       <w:tr>
         <w:trPr>
           <w:gridBefore w:val="6"/>
-          <w:wBefore w:w="5843" w:type="dxa"/>
+          <w:wBefore w:w="6274" w:type="dxa"/>
           <w:jc w:val="center"/>
         </w:trPr>
         <w:tc>
@@ -4327,6 +5227,105 @@
         <w:t xml:space="preserve">isualization </w:t>
       </w:r>
     </w:p>
+    <w:tbl>
+      <w:tblPr>
+        <w:tblStyle w:val="TableGrid"/>
+        <w:tblW w:w="0" w:type="auto"/>
+        <w:tblLook w:val="04A0" w:firstRow="1" w:lastRow="0" w:firstColumn="1" w:lastColumn="0" w:noHBand="0" w:noVBand="1"/>
+      </w:tblPr>
+      <w:tblGrid>
+        <w:gridCol w:w="10790"/>
+      </w:tblGrid>
+      <w:tr>
+        <w:tc>
+          <w:tcPr>
+            <w:tcW w:w="10790" w:type="dxa"/>
+          </w:tcPr>
+          <w:p>
+            <w:pPr>
+              <w:jc w:val="center"/>
+              <w:rPr>
+                <w:b/>
+                <w:bCs/>
+                <w:lang w:val="en-US"/>
+              </w:rPr>
+            </w:pPr>
+            <w:r>
+              <w:rPr>
+                <w:b/>
+                <w:bCs/>
+                <w:lang w:val="en-US"/>
+              </w:rPr>
+              <w:t xml:space="preserve">Fig 1. </w:t>
+            </w:r>
+            <w:r>
+              <w:rPr>
+                <w:b/>
+                <w:bCs/>
+                <w:lang w:val="en-US"/>
+              </w:rPr>
+              <w:t>Subset of Pairwise Scatter Plots for Leaves Level</w:t>
+            </w:r>
+          </w:p>
+        </w:tc>
+      </w:tr>
+      <w:tr>
+        <w:tc>
+          <w:tcPr>
+            <w:tcW w:w="10790" w:type="dxa"/>
+          </w:tcPr>
+          <w:p>
+            <w:pPr>
+              <w:rPr>
+                <w:b/>
+                <w:bCs/>
+                <w:lang w:val="en-US"/>
+              </w:rPr>
+            </w:pPr>
+            <w:r>
+              <w:rPr>
+                <w:noProof/>
+              </w:rPr>
+              <w:drawing>
+                <wp:inline distT="0" distB="0" distL="0" distR="0" wp14:anchorId="29B2FE8C" wp14:editId="52DC0E1C">
+                  <wp:extent cx="5442585" cy="3406152"/>
+                  <wp:effectExtent l="0" t="0" r="5715" b="3810"/>
+                  <wp:docPr id="1066064720" name="Picture 1"/>
+                  <wp:cNvGraphicFramePr>
+                    <a:graphicFrameLocks xmlns:a="http://schemas.openxmlformats.org/drawingml/2006/main" noChangeAspect="1"/>
+                  </wp:cNvGraphicFramePr>
+                  <a:graphic xmlns:a="http://schemas.openxmlformats.org/drawingml/2006/main">
+                    <a:graphicData uri="http://schemas.openxmlformats.org/drawingml/2006/picture">
+                      <pic:pic xmlns:pic="http://schemas.openxmlformats.org/drawingml/2006/picture">
+                        <pic:nvPicPr>
+                          <pic:cNvPr id="1066064720" name=""/>
+                          <pic:cNvPicPr/>
+                        </pic:nvPicPr>
+                        <pic:blipFill>
+                          <a:blip r:embed="rId5"/>
+                          <a:stretch>
+                            <a:fillRect/>
+                          </a:stretch>
+                        </pic:blipFill>
+                        <pic:spPr>
+                          <a:xfrm>
+                            <a:off x="0" y="0"/>
+                            <a:ext cx="5451082" cy="3411470"/>
+                          </a:xfrm>
+                          <a:prstGeom prst="rect">
+                            <a:avLst/>
+                          </a:prstGeom>
+                        </pic:spPr>
+                      </pic:pic>
+                    </a:graphicData>
+                  </a:graphic>
+                </wp:inline>
+              </w:drawing>
+            </w:r>
+          </w:p>
+        </w:tc>
+      </w:tr>
+    </w:tbl>
     <w:p>
       <w:pPr>
         <w:rPr>
@@ -4335,203 +5334,258 @@
           <w:lang w:val="en-US"/>
         </w:rPr>
       </w:pPr>
-      <w:r>
+    </w:p>
+    <w:tbl>
+      <w:tblPr>
+        <w:tblStyle w:val="TableGrid"/>
+        <w:tblW w:w="0" w:type="auto"/>
+        <w:tblLook w:val="04A0" w:firstRow="1" w:lastRow="0" w:firstColumn="1" w:lastColumn="0" w:noHBand="0" w:noVBand="1"/>
+      </w:tblPr>
+      <w:tblGrid>
+        <w:gridCol w:w="10790"/>
+      </w:tblGrid>
+      <w:tr>
+        <w:tc>
+          <w:tcPr>
+            <w:tcW w:w="10790" w:type="dxa"/>
+          </w:tcPr>
+          <w:p>
+            <w:pPr>
+              <w:jc w:val="center"/>
+              <w:rPr>
+                <w:lang w:val="en-US"/>
+              </w:rPr>
+            </w:pPr>
+            <w:r>
+              <w:rPr>
+                <w:b/>
+                <w:bCs/>
+                <w:lang w:val="en-US"/>
+              </w:rPr>
+              <w:t xml:space="preserve">Fig 1. </w:t>
+            </w:r>
+            <w:r>
+              <w:rPr>
+                <w:b/>
+                <w:bCs/>
+                <w:lang w:val="en-US"/>
+              </w:rPr>
+              <w:t>Subset of Pairwise Scatter Plots for Level</w:t>
+            </w:r>
+            <w:r>
+              <w:rPr>
+                <w:b/>
+                <w:bCs/>
+                <w:lang w:val="en-US"/>
+              </w:rPr>
+              <w:t xml:space="preserve"> 2</w:t>
+            </w:r>
+          </w:p>
+        </w:tc>
+      </w:tr>
+      <w:tr>
+        <w:tc>
+          <w:tcPr>
+            <w:tcW w:w="10790" w:type="dxa"/>
+          </w:tcPr>
+          <w:p>
+            <w:pPr>
+              <w:jc w:val="center"/>
+              <w:rPr>
+                <w:lang w:val="en-US"/>
+              </w:rPr>
+            </w:pPr>
+            <w:r>
+              <w:rPr>
+                <w:noProof/>
+              </w:rPr>
+              <w:drawing>
+                <wp:inline distT="0" distB="0" distL="0" distR="0" wp14:anchorId="43B169D4" wp14:editId="0835BC84">
+                  <wp:extent cx="6129535" cy="4178300"/>
+                  <wp:effectExtent l="0" t="0" r="5080" b="0"/>
+                  <wp:docPr id="656216671" name="Picture 1"/>
+                  <wp:cNvGraphicFramePr>
+                    <a:graphicFrameLocks xmlns:a="http://schemas.openxmlformats.org/drawingml/2006/main" noChangeAspect="1"/>
+                  </wp:cNvGraphicFramePr>
+                  <a:graphic xmlns:a="http://schemas.openxmlformats.org/drawingml/2006/main">
+                    <a:graphicData uri="http://schemas.openxmlformats.org/drawingml/2006/picture">
+                      <pic:pic xmlns:pic="http://schemas.openxmlformats.org/drawingml/2006/picture">
+                        <pic:nvPicPr>
+                          <pic:cNvPr id="656216671" name=""/>
+                          <pic:cNvPicPr/>
+                        </pic:nvPicPr>
+                        <pic:blipFill>
+                          <a:blip r:embed="rId6"/>
+                          <a:stretch>
+                            <a:fillRect/>
+                          </a:stretch>
+                        </pic:blipFill>
+                        <pic:spPr>
+                          <a:xfrm>
+                            <a:off x="0" y="0"/>
+                            <a:ext cx="6141794" cy="4186657"/>
+                          </a:xfrm>
+                          <a:prstGeom prst="rect">
+                            <a:avLst/>
+                          </a:prstGeom>
+                        </pic:spPr>
+                      </pic:pic>
+                    </a:graphicData>
+                  </a:graphic>
+                </wp:inline>
+              </w:drawing>
+            </w:r>
+          </w:p>
+        </w:tc>
+      </w:tr>
+    </w:tbl>
+    <w:p>
+      <w:pPr>
+        <w:jc w:val="center"/>
+        <w:rPr>
+          <w:lang w:val="en-US"/>
+        </w:rPr>
+      </w:pPr>
+    </w:p>
+    <w:p>
+      <w:pPr>
+        <w:rPr>
+          <w:color w:val="0070C0"/>
+          <w:lang w:val="en-US"/>
+        </w:rPr>
+      </w:pPr>
+      <w:r>
+        <w:rPr>
+          <w:color w:val="0070C0"/>
+          <w:lang w:val="en-US"/>
+        </w:rPr>
+        <w:br w:type="page"/>
+      </w:r>
+      <w:r>
+        <w:rPr>
+          <w:color w:val="0070C0"/>
+          <w:lang w:val="en-US"/>
+        </w:rPr>
+        <w:lastRenderedPageBreak/>
+        <w:t>Q1. Should we only consider the senses shown in Table 1 and Table2 (‘senses of interest’)</w:t>
+      </w:r>
+    </w:p>
+    <w:p>
+      <w:pPr>
+        <w:rPr>
+          <w:color w:val="0070C0"/>
+          <w:lang w:val="en-US"/>
+        </w:rPr>
+      </w:pPr>
+      <w:r>
+        <w:rPr>
+          <w:color w:val="0070C0"/>
+          <w:lang w:val="en-US"/>
+        </w:rPr>
+        <w:t xml:space="preserve">Q2. Can we visually </w:t>
+      </w:r>
+      <w:r>
+        <w:rPr>
+          <w:color w:val="0070C0"/>
+          <w:lang w:val="en-US"/>
+        </w:rPr>
+        <w:t>choose which senses to study based on the figures above (fig1 and fig2)</w:t>
+      </w:r>
+      <w:r>
+        <w:rPr>
+          <w:color w:val="0070C0"/>
+          <w:lang w:val="en-US"/>
+        </w:rPr>
+        <w:br w:type="page"/>
+      </w:r>
+    </w:p>
+    <w:p>
+      <w:pPr>
         <w:rPr>
           <w:b/>
           <w:bCs/>
           <w:lang w:val="en-US"/>
         </w:rPr>
-        <w:t>[ LEAVES LEVEL ]</w:t>
-      </w:r>
+      </w:pPr>
       <w:r>
         <w:rPr>
           <w:b/>
           <w:bCs/>
           <w:lang w:val="en-US"/>
         </w:rPr>
-        <w:t xml:space="preserve"> </w:t>
-      </w:r>
-      <w:r>
-        <w:rPr>
-          <w:lang w:val="en-US"/>
-        </w:rPr>
-        <w:t>(sample)</w:t>
+        <w:lastRenderedPageBreak/>
+        <w:t>_Transform to Binary</w:t>
       </w:r>
     </w:p>
     <w:p>
       <w:pPr>
-        <w:jc w:val="center"/>
-        <w:rPr>
-          <w:b/>
-          <w:bCs/>
-          <w:lang w:val="en-US"/>
-        </w:rPr>
-      </w:pPr>
-      <w:r>
-        <w:rPr>
-          <w:noProof/>
-        </w:rPr>
-        <w:drawing>
-          <wp:inline distT="0" distB="0" distL="0" distR="0" wp14:anchorId="45E9A75B" wp14:editId="2693B41F">
-            <wp:extent cx="6037150" cy="3778250"/>
-            <wp:effectExtent l="0" t="0" r="1905" b="0"/>
-            <wp:docPr id="1066064720" name="Picture 1"/>
-            <wp:cNvGraphicFramePr>
-              <a:graphicFrameLocks xmlns:a="http://schemas.openxmlformats.org/drawingml/2006/main" noChangeAspect="1"/>
-            </wp:cNvGraphicFramePr>
-            <a:graphic xmlns:a="http://schemas.openxmlformats.org/drawingml/2006/main">
-              <a:graphicData uri="http://schemas.openxmlformats.org/drawingml/2006/picture">
-                <pic:pic xmlns:pic="http://schemas.openxmlformats.org/drawingml/2006/picture">
-                  <pic:nvPicPr>
-                    <pic:cNvPr id="1066064720" name=""/>
-                    <pic:cNvPicPr/>
-                  </pic:nvPicPr>
-                  <pic:blipFill>
-                    <a:blip r:embed="rId5"/>
-                    <a:stretch>
-                      <a:fillRect/>
-                    </a:stretch>
-                  </pic:blipFill>
-                  <pic:spPr>
-                    <a:xfrm>
-                      <a:off x="0" y="0"/>
-                      <a:ext cx="6040584" cy="3780399"/>
-                    </a:xfrm>
-                    <a:prstGeom prst="rect">
-                      <a:avLst/>
-                    </a:prstGeom>
-                  </pic:spPr>
-                </pic:pic>
-              </a:graphicData>
-            </a:graphic>
-          </wp:inline>
-        </w:drawing>
+        <w:rPr>
+          <w:lang w:val="en-US"/>
+        </w:rPr>
+      </w:pPr>
+      <w:r>
+        <w:rPr>
+          <w:lang w:val="en-US"/>
+        </w:rPr>
+        <w:t xml:space="preserve">Different threshold values used to transform the data into binary data (1 or 0). The threshold vector </w:t>
+      </w:r>
+      <w:proofErr w:type="gramStart"/>
+      <w:r>
+        <w:rPr>
+          <w:lang w:val="en-US"/>
+        </w:rPr>
+        <w:t>is</w:t>
+      </w:r>
+      <w:proofErr w:type="gramEnd"/>
+      <w:r>
+        <w:rPr>
+          <w:lang w:val="en-US"/>
+        </w:rPr>
+        <w:t xml:space="preserve"> </w:t>
       </w:r>
     </w:p>
     <w:p>
       <w:pPr>
-        <w:rPr>
-          <w:b/>
-          <w:bCs/>
-          <w:lang w:val="en-US"/>
-        </w:rPr>
-      </w:pPr>
-      <w:r>
-        <w:rPr>
-          <w:b/>
-          <w:bCs/>
-          <w:lang w:val="en-US"/>
-        </w:rPr>
-        <w:t>[ LEVEL TWO ]</w:t>
+        <w:jc w:val="center"/>
+        <w:rPr>
+          <w:lang w:val="en-US"/>
+        </w:rPr>
+      </w:pPr>
+      <w:proofErr w:type="spellStart"/>
+      <w:r>
+        <w:rPr>
+          <w:lang w:val="en-US"/>
+        </w:rPr>
+        <w:t>exist_thresholds</w:t>
+      </w:r>
+      <w:proofErr w:type="spellEnd"/>
+      <w:r>
+        <w:rPr>
+          <w:lang w:val="en-US"/>
+        </w:rPr>
+        <w:t xml:space="preserve"> = [0.1, 0.2, 0.3, 0.4]</w:t>
       </w:r>
     </w:p>
     <w:p>
       <w:pPr>
-        <w:jc w:val="center"/>
-        <w:rPr>
-          <w:lang w:val="en-US"/>
-        </w:rPr>
-      </w:pPr>
-      <w:r>
-        <w:rPr>
-          <w:noProof/>
-        </w:rPr>
-        <w:drawing>
-          <wp:inline distT="0" distB="0" distL="0" distR="0" wp14:anchorId="21B18BE5" wp14:editId="17C99D2F">
-            <wp:extent cx="6129535" cy="4178300"/>
-            <wp:effectExtent l="0" t="0" r="5080" b="0"/>
-            <wp:docPr id="656216671" name="Picture 1"/>
-            <wp:cNvGraphicFramePr>
-              <a:graphicFrameLocks xmlns:a="http://schemas.openxmlformats.org/drawingml/2006/main" noChangeAspect="1"/>
-            </wp:cNvGraphicFramePr>
-            <a:graphic xmlns:a="http://schemas.openxmlformats.org/drawingml/2006/main">
-              <a:graphicData uri="http://schemas.openxmlformats.org/drawingml/2006/picture">
-                <pic:pic xmlns:pic="http://schemas.openxmlformats.org/drawingml/2006/picture">
-                  <pic:nvPicPr>
-                    <pic:cNvPr id="656216671" name=""/>
-                    <pic:cNvPicPr/>
-                  </pic:nvPicPr>
-                  <pic:blipFill>
-                    <a:blip r:embed="rId6"/>
-                    <a:stretch>
-                      <a:fillRect/>
-                    </a:stretch>
-                  </pic:blipFill>
-                  <pic:spPr>
-                    <a:xfrm>
-                      <a:off x="0" y="0"/>
-                      <a:ext cx="6141794" cy="4186657"/>
-                    </a:xfrm>
-                    <a:prstGeom prst="rect">
-                      <a:avLst/>
-                    </a:prstGeom>
-                  </pic:spPr>
-                </pic:pic>
-              </a:graphicData>
-            </a:graphic>
-          </wp:inline>
-        </w:drawing>
-      </w:r>
-    </w:p>
-    <w:p>
-      <w:pPr>
-        <w:rPr>
-          <w:lang w:val="en-US"/>
-        </w:rPr>
-      </w:pPr>
-      <w:r>
-        <w:rPr>
-          <w:lang w:val="en-US"/>
-        </w:rPr>
-        <w:br w:type="page"/>
-      </w:r>
-      <w:r>
-        <w:rPr>
-          <w:lang w:val="en-US"/>
-        </w:rPr>
-        <w:lastRenderedPageBreak/>
-        <w:t>_Transform to Binary</w:t>
-      </w:r>
-    </w:p>
-    <w:p>
-      <w:pPr>
-        <w:rPr>
-          <w:lang w:val="en-US"/>
-        </w:rPr>
-      </w:pPr>
-      <w:r>
-        <w:rPr>
-          <w:lang w:val="en-US"/>
-        </w:rPr>
-        <w:t xml:space="preserve">Different threshold values used to transform the data into binary data (1 or 0). The threshold vector is </w:t>
-      </w:r>
-    </w:p>
-    <w:p>
-      <w:pPr>
-        <w:jc w:val="center"/>
-        <w:rPr>
-          <w:lang w:val="en-US"/>
-        </w:rPr>
-      </w:pPr>
-      <w:r>
-        <w:rPr>
-          <w:lang w:val="en-US"/>
-        </w:rPr>
-        <w:t>exist_thresholds = [0.1, 0.2, 0.3, 0.4]</w:t>
-      </w:r>
-    </w:p>
-    <w:p>
-      <w:pPr>
-        <w:rPr>
-          <w:lang w:val="en-US"/>
-        </w:rPr>
-      </w:pPr>
-      <w:r>
-        <w:rPr>
-          <w:lang w:val="en-US"/>
-        </w:rPr>
-        <w:t>Methods used to calculate the correlation</w:t>
-      </w:r>
+        <w:rPr>
+          <w:lang w:val="en-US"/>
+        </w:rPr>
+      </w:pPr>
+      <w:r>
+        <w:rPr>
+          <w:lang w:val="en-US"/>
+        </w:rPr>
+        <w:t xml:space="preserve">Methods used to calculate the </w:t>
+      </w:r>
+      <w:proofErr w:type="gramStart"/>
+      <w:r>
+        <w:rPr>
+          <w:lang w:val="en-US"/>
+        </w:rPr>
+        <w:t>correlation</w:t>
+      </w:r>
+      <w:proofErr w:type="gramEnd"/>
     </w:p>
     <w:p>
       <w:pPr>
@@ -4578,6 +5632,27 @@
     <w:p>
       <w:pPr>
         <w:pStyle w:val="ListParagraph"/>
+        <w:ind w:left="360"/>
+        <w:rPr>
+          <w:b/>
+          <w:bCs/>
+          <w:color w:val="FF0000"/>
+          <w:lang w:val="en-US"/>
+        </w:rPr>
+      </w:pPr>
+      <w:r>
+        <w:rPr>
+          <w:b/>
+          <w:bCs/>
+          <w:color w:val="FF0000"/>
+          <w:lang w:val="en-US"/>
+        </w:rPr>
+        <w:t>Note: Incorrect Implementation in Python</w:t>
+      </w:r>
+    </w:p>
+    <w:p>
+      <w:pPr>
+        <w:pStyle w:val="ListParagraph"/>
         <w:numPr>
           <w:ilvl w:val="0"/>
           <w:numId w:val="8"/>
@@ -4699,7 +5774,23 @@
           <w:szCs w:val="24"/>
           <w:lang w:val="en-US"/>
         </w:rPr>
-        <w:t>] Maybe I transfer the data into three ransl A for [0, 0.1], B for ]0.1, 02] and C for ]0.3, 1]</w:t>
+        <w:t>] Maybe I transfer the data into three ran</w:t>
+      </w:r>
+      <w:r>
+        <w:rPr>
+          <w:sz w:val="24"/>
+          <w:szCs w:val="24"/>
+          <w:lang w:val="en-US"/>
+        </w:rPr>
+        <w:t>ks</w:t>
+      </w:r>
+      <w:r>
+        <w:rPr>
+          <w:sz w:val="24"/>
+          <w:szCs w:val="24"/>
+          <w:lang w:val="en-US"/>
+        </w:rPr>
+        <w:t xml:space="preserve"> A for [0, 0.1], B for ]0.1, 02] and C for ]0.3, 1]</w:t>
       </w:r>
     </w:p>
     <w:p>
@@ -4719,52 +5810,227 @@
         <w:rPr>
           <w:lang w:val="en-US"/>
         </w:rPr>
-        <w:t>Phi Coefficient (φ)</w:t>
+        <w:t>_Questions</w:t>
       </w:r>
     </w:p>
     <w:p>
       <w:pPr>
         <w:rPr>
-          <w:lang w:val="en-US"/>
-        </w:rPr>
-      </w:pPr>
-      <w:r>
-        <w:rPr>
-          <w:lang w:val="en-US"/>
-        </w:rPr>
-        <w:t>_Questions</w:t>
+          <w:color w:val="0070C0"/>
+          <w:lang w:val="en-US"/>
+        </w:rPr>
+      </w:pPr>
+      <w:r>
+        <w:rPr>
+          <w:color w:val="0070C0"/>
+          <w:lang w:val="en-US"/>
+        </w:rPr>
+        <w:t>Q3. Is it custom to transform such data into binary data?</w:t>
       </w:r>
     </w:p>
     <w:p>
       <w:pPr>
-        <w:pStyle w:val="ListParagraph"/>
-        <w:numPr>
-          <w:ilvl w:val="0"/>
-          <w:numId w:val="1"/>
-        </w:numPr>
-        <w:rPr>
-          <w:lang w:val="en-US"/>
-        </w:rPr>
-      </w:pPr>
-      <w:r>
-        <w:rPr>
-          <w:lang w:val="en-US"/>
-        </w:rPr>
-        <w:t xml:space="preserve">Is the data </w:t>
-      </w:r>
-      <w:r>
+        <w:rPr>
+          <w:color w:val="0070C0"/>
+          <w:lang w:val="en-US"/>
+        </w:rPr>
+      </w:pPr>
+      <w:r>
+        <w:rPr>
+          <w:color w:val="0070C0"/>
+          <w:lang w:val="en-US"/>
+        </w:rPr>
+        <w:t>Q4. Is this an acceptable/custom way to transform data into binary data?</w:t>
+      </w:r>
+    </w:p>
+    <w:p>
+      <w:pPr>
+        <w:rPr>
+          <w:color w:val="0070C0"/>
+          <w:lang w:val="en-US"/>
+        </w:rPr>
+      </w:pPr>
+      <w:r>
+        <w:rPr>
+          <w:color w:val="0070C0"/>
+          <w:lang w:val="en-US"/>
+        </w:rPr>
+        <w:t>Q5. Do we have enough non-zero data to perform correlation analysis?</w:t>
+      </w:r>
+    </w:p>
+    <w:p>
+      <w:pPr>
+        <w:rPr>
+          <w:color w:val="0070C0"/>
+          <w:lang w:val="en-US"/>
+        </w:rPr>
+      </w:pPr>
+      <w:r>
+        <w:rPr>
+          <w:color w:val="0070C0"/>
+          <w:lang w:val="en-US"/>
+        </w:rPr>
+        <w:t xml:space="preserve">Q6. What is the best method to </w:t>
+      </w:r>
+      <w:proofErr w:type="spellStart"/>
+      <w:r>
+        <w:rPr>
+          <w:color w:val="0070C0"/>
+          <w:lang w:val="en-US"/>
+        </w:rPr>
+        <w:t>analyse</w:t>
+      </w:r>
+      <w:proofErr w:type="spellEnd"/>
+      <w:r>
+        <w:rPr>
+          <w:color w:val="0070C0"/>
+          <w:lang w:val="en-US"/>
+        </w:rPr>
+        <w:t xml:space="preserve"> the binary dat</w:t>
+      </w:r>
+      <w:r>
+        <w:rPr>
+          <w:color w:val="0070C0"/>
+          <w:lang w:val="en-US"/>
+        </w:rPr>
+        <w:t>a (</w:t>
+      </w:r>
+      <w:r>
+        <w:rPr>
+          <w:color w:val="0070C0"/>
+          <w:lang w:val="en-US"/>
+        </w:rPr>
+        <w:t>Phi Coefficient (φ)</w:t>
+      </w:r>
+      <w:r>
+        <w:rPr>
+          <w:color w:val="0070C0"/>
+          <w:lang w:val="en-US"/>
+        </w:rPr>
+        <w:t xml:space="preserve">, </w:t>
+      </w:r>
+      <w:r>
+        <w:rPr>
+          <w:color w:val="0070C0"/>
+          <w:lang w:val="en-US"/>
+        </w:rPr>
+        <w:t>Cramér's V</w:t>
+      </w:r>
+      <w:r>
+        <w:rPr>
+          <w:color w:val="0070C0"/>
+          <w:lang w:val="en-US"/>
+        </w:rPr>
+        <w:t xml:space="preserve">, </w:t>
+      </w:r>
+      <w:r>
+        <w:rPr>
+          <w:color w:val="0070C0"/>
+          <w:lang w:val="en-US"/>
+        </w:rPr>
+        <w:t>Kendall's</w:t>
+      </w:r>
+      <w:r>
+        <w:rPr>
+          <w:color w:val="0070C0"/>
+          <w:lang w:val="en-US"/>
+        </w:rPr>
+        <w:t>)</w:t>
+      </w:r>
+    </w:p>
+    <w:p>
+      <w:pPr>
+        <w:rPr>
+          <w:color w:val="0070C0"/>
+          <w:lang w:val="en-US"/>
+        </w:rPr>
+      </w:pPr>
+      <w:r>
+        <w:rPr>
+          <w:color w:val="0070C0"/>
+          <w:lang w:val="en-US"/>
+        </w:rPr>
+        <w:t>Q7. Should we consider P value?</w:t>
+      </w:r>
+    </w:p>
+    <w:p>
+      <w:pPr>
+        <w:rPr>
+          <w:color w:val="0070C0"/>
+          <w:lang w:val="en-US"/>
+        </w:rPr>
+      </w:pPr>
+      <w:r>
+        <w:rPr>
+          <w:color w:val="0070C0"/>
+          <w:lang w:val="en-US"/>
+        </w:rPr>
+        <w:br w:type="page"/>
+      </w:r>
+    </w:p>
+    <w:p>
+      <w:pPr>
         <w:rPr>
           <w:b/>
           <w:bCs/>
           <w:lang w:val="en-US"/>
         </w:rPr>
-        <w:t>compositional data</w:t>
-      </w:r>
-      <w:r>
-        <w:rPr>
-          <w:lang w:val="en-US"/>
-        </w:rPr>
-        <w:t>?</w:t>
+      </w:pPr>
+      <w:r>
+        <w:rPr>
+          <w:b/>
+          <w:bCs/>
+          <w:lang w:val="en-US"/>
+        </w:rPr>
+        <w:lastRenderedPageBreak/>
+        <w:t>_</w:t>
+      </w:r>
+      <w:r>
+        <w:rPr>
+          <w:b/>
+          <w:bCs/>
+          <w:lang w:val="en-US"/>
+        </w:rPr>
+        <w:t>Processing</w:t>
+      </w:r>
+      <w:r>
+        <w:rPr>
+          <w:b/>
+          <w:bCs/>
+          <w:lang w:val="en-US"/>
+        </w:rPr>
+        <w:t xml:space="preserve"> </w:t>
+      </w:r>
+      <w:r>
+        <w:rPr>
+          <w:b/>
+          <w:bCs/>
+          <w:lang w:val="en-US"/>
+        </w:rPr>
+        <w:t>Compositional Data</w:t>
+      </w:r>
+    </w:p>
+    <w:p>
+      <w:pPr>
+        <w:pStyle w:val="ListParagraph"/>
+        <w:rPr>
+          <w:color w:val="0070C0"/>
+          <w:lang w:val="en-US"/>
+        </w:rPr>
+      </w:pPr>
+      <w:r>
+        <w:rPr>
+          <w:color w:val="0070C0"/>
+          <w:lang w:val="en-US"/>
+        </w:rPr>
+        <w:t xml:space="preserve">Q8. </w:t>
+      </w:r>
+      <w:r>
+        <w:rPr>
+          <w:color w:val="0070C0"/>
+          <w:lang w:val="en-US"/>
+        </w:rPr>
+        <w:t>Is the data compositional data?</w:t>
       </w:r>
     </w:p>
     <w:p>
@@ -4800,8 +6066,30 @@
         <w:rPr>
           <w:lang w:val="en-US"/>
         </w:rPr>
-        <w:t>We removed the last two columns for a reason and not not all the rows sum up to 1</w:t>
-      </w:r>
+        <w:t xml:space="preserve">We removed the last two columns for a reason and not </w:t>
+      </w:r>
+      <w:proofErr w:type="spellStart"/>
+      <w:r>
+        <w:rPr>
+          <w:lang w:val="en-US"/>
+        </w:rPr>
+        <w:t>not</w:t>
+      </w:r>
+      <w:proofErr w:type="spellEnd"/>
+      <w:r>
+        <w:rPr>
+          <w:lang w:val="en-US"/>
+        </w:rPr>
+        <w:t xml:space="preserve"> all the rows sum up to </w:t>
+      </w:r>
+      <w:proofErr w:type="gramStart"/>
+      <w:r>
+        <w:rPr>
+          <w:lang w:val="en-US"/>
+        </w:rPr>
+        <w:t>1</w:t>
+      </w:r>
+      <w:proofErr w:type="gramEnd"/>
     </w:p>
     <w:p>
       <w:pPr>
@@ -4814,11 +6102,19 @@
           <w:lang w:val="en-US"/>
         </w:rPr>
       </w:pPr>
-      <w:r>
-        <w:rPr>
-          <w:lang w:val="en-US"/>
-        </w:rPr>
-        <w:t>Discogem:</w:t>
+      <w:proofErr w:type="spellStart"/>
+      <w:r>
+        <w:rPr>
+          <w:lang w:val="en-US"/>
+        </w:rPr>
+        <w:t>Discogem</w:t>
+      </w:r>
+      <w:proofErr w:type="spellEnd"/>
+      <w:r>
+        <w:rPr>
+          <w:lang w:val="en-US"/>
+        </w:rPr>
+        <w:t>:</w:t>
       </w:r>
     </w:p>
     <w:tbl>
@@ -5013,15 +6309,19 @@
           <w:numId w:val="1"/>
         </w:numPr>
         <w:rPr>
-          <w:lang w:val="en-US"/>
-        </w:rPr>
-      </w:pPr>
-      <w:r>
-        <w:rPr>
+          <w:strike/>
+          <w:lang w:val="en-US"/>
+        </w:rPr>
+      </w:pPr>
+      <w:proofErr w:type="spellStart"/>
+      <w:r>
+        <w:rPr>
+          <w:strike/>
           <w:lang w:val="en-US"/>
         </w:rPr>
         <w:t>Quadc</w:t>
       </w:r>
+      <w:proofErr w:type="spellEnd"/>
     </w:p>
     <w:tbl>
       <w:tblPr>
@@ -5044,34 +6344,25 @@
               <w:rPr>
                 <w:b/>
                 <w:bCs/>
-                <w:lang w:val="en-US"/>
-              </w:rPr>
-            </w:pPr>
-            <w:r>
-              <w:rPr>
-                <w:b/>
-                <w:bCs/>
+                <w:strike/>
+                <w:lang w:val="en-US"/>
+              </w:rPr>
+            </w:pPr>
+            <w:r>
+              <w:rPr>
+                <w:b/>
+                <w:bCs/>
+                <w:strike/>
                 <w:lang w:val="en-US"/>
               </w:rPr>
               <w:t xml:space="preserve"># of entities </w:t>
             </w:r>
             <w:r>
               <w:rPr>
-                <w:lang w:val="en-US"/>
-              </w:rPr>
-              <w:t xml:space="preserve">(out of </w:t>
-            </w:r>
-            <w:r>
-              <w:rPr>
-                <w:lang w:val="en-US"/>
-              </w:rPr>
-              <w:t>900</w:t>
-            </w:r>
-            <w:r>
-              <w:rPr>
-                <w:lang w:val="en-US"/>
-              </w:rPr>
-              <w:t>)</w:t>
+                <w:strike/>
+                <w:lang w:val="en-US"/>
+              </w:rPr>
+              <w:t>(out of 900)</w:t>
             </w:r>
           </w:p>
         </w:tc>
@@ -5084,13 +6375,15 @@
               <w:rPr>
                 <w:b/>
                 <w:bCs/>
-                <w:lang w:val="en-US"/>
-              </w:rPr>
-            </w:pPr>
-            <w:r>
-              <w:rPr>
-                <w:b/>
-                <w:bCs/>
+                <w:strike/>
+                <w:lang w:val="en-US"/>
+              </w:rPr>
+            </w:pPr>
+            <w:r>
+              <w:rPr>
+                <w:b/>
+                <w:bCs/>
+                <w:strike/>
                 <w:lang w:val="en-US"/>
               </w:rPr>
               <w:t>Sum of the row</w:t>
@@ -5107,12 +6400,14 @@
           <w:p>
             <w:pPr>
               <w:rPr>
-                <w:lang w:val="en-US"/>
-              </w:rPr>
-            </w:pPr>
-            <w:r>
-              <w:rPr>
-                <w:rFonts w:ascii="Calibri" w:hAnsi="Calibri" w:cs="Calibri"/>
+                <w:strike/>
+                <w:lang w:val="en-US"/>
+              </w:rPr>
+            </w:pPr>
+            <w:r>
+              <w:rPr>
+                <w:rFonts w:ascii="Calibri" w:hAnsi="Calibri" w:cs="Calibri"/>
+                <w:strike/>
                 <w:color w:val="000000"/>
               </w:rPr>
               <w:t>830 (92%)</w:t>
@@ -5126,11 +6421,13 @@
           <w:p>
             <w:pPr>
               <w:rPr>
-                <w:lang w:val="en-US"/>
-              </w:rPr>
-            </w:pPr>
-            <w:r>
-              <w:rPr>
+                <w:strike/>
+                <w:lang w:val="en-US"/>
+              </w:rPr>
+            </w:pPr>
+            <w:r>
+              <w:rPr>
+                <w:strike/>
                 <w:lang w:val="en-US"/>
               </w:rPr>
               <w:t>= 1</w:t>
@@ -5147,12 +6444,14 @@
           <w:p>
             <w:pPr>
               <w:rPr>
-                <w:lang w:val="en-US"/>
-              </w:rPr>
-            </w:pPr>
-            <w:r>
-              <w:rPr>
-                <w:rFonts w:ascii="Calibri" w:hAnsi="Calibri" w:cs="Calibri"/>
+                <w:strike/>
+                <w:lang w:val="en-US"/>
+              </w:rPr>
+            </w:pPr>
+            <w:r>
+              <w:rPr>
+                <w:rFonts w:ascii="Calibri" w:hAnsi="Calibri" w:cs="Calibri"/>
+                <w:strike/>
                 <w:color w:val="000000"/>
               </w:rPr>
               <w:t>26 (3%)</w:t>
@@ -5166,11 +6465,13 @@
           <w:p>
             <w:pPr>
               <w:rPr>
-                <w:lang w:val="en-US"/>
-              </w:rPr>
-            </w:pPr>
-            <w:r>
-              <w:rPr>
+                <w:strike/>
+                <w:lang w:val="en-US"/>
+              </w:rPr>
+            </w:pPr>
+            <w:r>
+              <w:rPr>
+                <w:strike/>
                 <w:lang w:val="en-US"/>
               </w:rPr>
               <w:t>= 0.9</w:t>
@@ -5187,12 +6488,14 @@
           <w:p>
             <w:pPr>
               <w:rPr>
-                <w:lang w:val="en-US"/>
-              </w:rPr>
-            </w:pPr>
-            <w:r>
-              <w:rPr>
-                <w:rFonts w:ascii="Calibri" w:hAnsi="Calibri" w:cs="Calibri"/>
+                <w:strike/>
+                <w:lang w:val="en-US"/>
+              </w:rPr>
+            </w:pPr>
+            <w:r>
+              <w:rPr>
+                <w:rFonts w:ascii="Calibri" w:hAnsi="Calibri" w:cs="Calibri"/>
+                <w:strike/>
                 <w:color w:val="000000"/>
               </w:rPr>
               <w:t>44 (5%)</w:t>
@@ -5206,11 +6509,13 @@
           <w:p>
             <w:pPr>
               <w:rPr>
-                <w:lang w:val="en-US"/>
-              </w:rPr>
-            </w:pPr>
-            <w:r>
-              <w:rPr>
+                <w:strike/>
+                <w:lang w:val="en-US"/>
+              </w:rPr>
+            </w:pPr>
+            <w:r>
+              <w:rPr>
+                <w:strike/>
                 <w:lang w:val="en-US"/>
               </w:rPr>
               <w:t>&lt;= 0.8</w:t>
@@ -5223,21 +6528,339 @@
       <w:pPr>
         <w:pStyle w:val="ListParagraph"/>
         <w:rPr>
-          <w:lang w:val="en-US"/>
-        </w:rPr>
-      </w:pPr>
-      <w:r>
-        <w:rPr>
-          <w:lang w:val="en-US"/>
-        </w:rPr>
-        <w:t xml:space="preserve">Note: the sum of all the </w:t>
-      </w:r>
-      <w:r>
-        <w:rPr>
-          <w:lang w:val="en-US"/>
-        </w:rPr>
-        <w:t>columns in each row adds up to 1 (or 0.9, 0.8 ..), and we are trying to find the correlation between a pair of columns at a time</w:t>
-      </w:r>
+          <w:color w:val="0070C0"/>
+          <w:lang w:val="en-US"/>
+        </w:rPr>
+      </w:pPr>
+      <w:r>
+        <w:rPr>
+          <w:color w:val="0070C0"/>
+          <w:lang w:val="en-US"/>
+        </w:rPr>
+        <w:t xml:space="preserve">Q9. </w:t>
+      </w:r>
+      <w:r>
+        <w:rPr>
+          <w:color w:val="0070C0"/>
+          <w:lang w:val="en-US"/>
+        </w:rPr>
+        <w:t>If transformation is needed, are any of the three below suitable for the transformation?</w:t>
+      </w:r>
+    </w:p>
+    <w:p>
+      <w:pPr>
+        <w:pStyle w:val="ListParagraph"/>
+        <w:rPr>
+          <w:color w:val="0070C0"/>
+          <w:lang w:val="en-US"/>
+        </w:rPr>
+      </w:pPr>
+      <w:r>
+        <w:rPr>
+          <w:color w:val="0070C0"/>
+          <w:lang w:val="en-US"/>
+        </w:rPr>
+        <w:t>ALR, ILR, CLR</w:t>
+      </w:r>
+    </w:p>
+    <w:tbl>
+      <w:tblPr>
+        <w:tblStyle w:val="TableGrid"/>
+        <w:tblW w:w="0" w:type="auto"/>
+        <w:tblInd w:w="720" w:type="dxa"/>
+        <w:tblLook w:val="04A0" w:firstRow="1" w:lastRow="0" w:firstColumn="1" w:lastColumn="0" w:noHBand="0" w:noVBand="1"/>
+      </w:tblPr>
+      <w:tblGrid>
+        <w:gridCol w:w="3528"/>
+        <w:gridCol w:w="6542"/>
+      </w:tblGrid>
+      <w:tr>
+        <w:tc>
+          <w:tcPr>
+            <w:tcW w:w="3528" w:type="dxa"/>
+          </w:tcPr>
+          <w:p>
+            <w:pPr>
+              <w:pStyle w:val="ListParagraph"/>
+              <w:ind w:left="0"/>
+              <w:rPr>
+                <w:color w:val="0070C0"/>
+                <w:lang w:val="en-US"/>
+              </w:rPr>
+            </w:pPr>
+            <w:r>
+              <w:rPr>
+                <w:lang w:val="en-US"/>
+              </w:rPr>
+              <w:t xml:space="preserve">Additive </w:t>
+            </w:r>
+            <w:proofErr w:type="spellStart"/>
+            <w:r>
+              <w:rPr>
+                <w:lang w:val="en-US"/>
+              </w:rPr>
+              <w:t>logratio</w:t>
+            </w:r>
+            <w:proofErr w:type="spellEnd"/>
+            <w:r>
+              <w:rPr>
+                <w:lang w:val="en-US"/>
+              </w:rPr>
+              <w:t xml:space="preserve"> transform (ALR)</w:t>
+            </w:r>
+          </w:p>
+        </w:tc>
+        <w:tc>
+          <w:tcPr>
+            <w:tcW w:w="6542" w:type="dxa"/>
+          </w:tcPr>
+          <w:p>
+            <w:pPr>
+              <w:pStyle w:val="ListParagraph"/>
+              <w:ind w:left="0"/>
+              <w:rPr>
+                <w:color w:val="0070C0"/>
+                <w:lang w:val="en-US"/>
+              </w:rPr>
+            </w:pPr>
+          </w:p>
+        </w:tc>
+      </w:tr>
+      <w:tr>
+        <w:tc>
+          <w:tcPr>
+            <w:tcW w:w="3528" w:type="dxa"/>
+          </w:tcPr>
+          <w:p>
+            <w:pPr>
+              <w:pStyle w:val="ListParagraph"/>
+              <w:ind w:left="0"/>
+              <w:rPr>
+                <w:color w:val="0070C0"/>
+                <w:lang w:val="en-US"/>
+              </w:rPr>
+            </w:pPr>
+            <w:r>
+              <w:rPr>
+                <w:lang w:val="en-US"/>
+              </w:rPr>
+              <w:t xml:space="preserve">Isometric </w:t>
+            </w:r>
+            <w:proofErr w:type="spellStart"/>
+            <w:r>
+              <w:rPr>
+                <w:lang w:val="en-US"/>
+              </w:rPr>
+              <w:t>logratio</w:t>
+            </w:r>
+            <w:proofErr w:type="spellEnd"/>
+            <w:r>
+              <w:rPr>
+                <w:lang w:val="en-US"/>
+              </w:rPr>
+              <w:t xml:space="preserve"> transform (ILR)</w:t>
+            </w:r>
+          </w:p>
+        </w:tc>
+        <w:tc>
+          <w:tcPr>
+            <w:tcW w:w="6542" w:type="dxa"/>
+          </w:tcPr>
+          <w:p>
+            <w:pPr>
+              <w:pStyle w:val="ListParagraph"/>
+              <w:ind w:left="0"/>
+              <w:rPr>
+                <w:color w:val="0070C0"/>
+                <w:lang w:val="en-US"/>
+              </w:rPr>
+            </w:pPr>
+          </w:p>
+        </w:tc>
+      </w:tr>
+      <w:tr>
+        <w:tc>
+          <w:tcPr>
+            <w:tcW w:w="3528" w:type="dxa"/>
+          </w:tcPr>
+          <w:p>
+            <w:pPr>
+              <w:pStyle w:val="ListParagraph"/>
+              <w:ind w:left="0"/>
+              <w:rPr>
+                <w:color w:val="0070C0"/>
+                <w:lang w:val="en-US"/>
+              </w:rPr>
+            </w:pPr>
+            <w:r>
+              <w:rPr>
+                <w:lang w:val="en-US"/>
+              </w:rPr>
+              <w:t>Center log ratio transform (CLR)</w:t>
+            </w:r>
+          </w:p>
+        </w:tc>
+        <w:tc>
+          <w:tcPr>
+            <w:tcW w:w="6542" w:type="dxa"/>
+          </w:tcPr>
+          <w:p>
+            <w:pPr>
+              <w:pStyle w:val="ListParagraph"/>
+              <w:ind w:left="0"/>
+              <w:rPr>
+                <w:color w:val="0070C0"/>
+                <w:lang w:val="en-US"/>
+              </w:rPr>
+            </w:pPr>
+          </w:p>
+        </w:tc>
+      </w:tr>
+    </w:tbl>
+    <w:p>
+      <w:pPr>
+        <w:pStyle w:val="ListParagraph"/>
+        <w:rPr>
+          <w:color w:val="0070C0"/>
+          <w:lang w:val="en-US"/>
+        </w:rPr>
+      </w:pPr>
+    </w:p>
+    <w:p>
+      <w:pPr>
+        <w:rPr>
+          <w:color w:val="0070C0"/>
+          <w:lang w:val="en-US"/>
+        </w:rPr>
+      </w:pPr>
+      <w:r>
+        <w:rPr>
+          <w:color w:val="0070C0"/>
+          <w:lang w:val="en-US"/>
+        </w:rPr>
+        <w:br w:type="page"/>
+      </w:r>
+    </w:p>
+    <w:tbl>
+      <w:tblPr>
+        <w:tblStyle w:val="TableGrid"/>
+        <w:tblW w:w="0" w:type="auto"/>
+        <w:tblLook w:val="04A0" w:firstRow="1" w:lastRow="0" w:firstColumn="1" w:lastColumn="0" w:noHBand="0" w:noVBand="1"/>
+      </w:tblPr>
+      <w:tblGrid>
+        <w:gridCol w:w="10790"/>
+      </w:tblGrid>
+      <w:tr>
+        <w:tc>
+          <w:tcPr>
+            <w:tcW w:w="10790" w:type="dxa"/>
+          </w:tcPr>
+          <w:p>
+            <w:pPr>
+              <w:rPr>
+                <w:color w:val="0070C0"/>
+                <w:lang w:val="en-US"/>
+              </w:rPr>
+            </w:pPr>
+            <w:r>
+              <w:rPr>
+                <w:b/>
+                <w:bCs/>
+                <w:lang w:val="en-US"/>
+              </w:rPr>
+              <w:lastRenderedPageBreak/>
+              <w:t xml:space="preserve">Fig 1. </w:t>
+            </w:r>
+            <w:r>
+              <w:rPr>
+                <w:b/>
+                <w:bCs/>
+                <w:lang w:val="en-US"/>
+              </w:rPr>
+              <w:t>Subset of Pairwise Scatter Plots for Leaves Level</w:t>
+            </w:r>
+          </w:p>
+        </w:tc>
+      </w:tr>
+      <w:tr>
+        <w:tc>
+          <w:tcPr>
+            <w:tcW w:w="10790" w:type="dxa"/>
+          </w:tcPr>
+          <w:p>
+            <w:pPr>
+              <w:rPr>
+                <w:color w:val="0070C0"/>
+                <w:lang w:val="en-US"/>
+              </w:rPr>
+            </w:pPr>
+            <w:r>
+              <w:rPr>
+                <w:noProof/>
+              </w:rPr>
+              <w:drawing>
+                <wp:inline distT="0" distB="0" distL="0" distR="0" wp14:anchorId="02FF9833" wp14:editId="22A6BE84">
+                  <wp:extent cx="5745550" cy="4040505"/>
+                  <wp:effectExtent l="0" t="0" r="7620" b="0"/>
+                  <wp:docPr id="1925426739" name="Picture 1"/>
+                  <wp:cNvGraphicFramePr>
+                    <a:graphicFrameLocks xmlns:a="http://schemas.openxmlformats.org/drawingml/2006/main" noChangeAspect="1"/>
+                  </wp:cNvGraphicFramePr>
+                  <a:graphic xmlns:a="http://schemas.openxmlformats.org/drawingml/2006/main">
+                    <a:graphicData uri="http://schemas.openxmlformats.org/drawingml/2006/picture">
+                      <pic:pic xmlns:pic="http://schemas.openxmlformats.org/drawingml/2006/picture">
+                        <pic:nvPicPr>
+                          <pic:cNvPr id="1925426739" name=""/>
+                          <pic:cNvPicPr/>
+                        </pic:nvPicPr>
+                        <pic:blipFill>
+                          <a:blip r:embed="rId7"/>
+                          <a:stretch>
+                            <a:fillRect/>
+                          </a:stretch>
+                        </pic:blipFill>
+                        <pic:spPr>
+                          <a:xfrm>
+                            <a:off x="0" y="0"/>
+                            <a:ext cx="5749185" cy="4043061"/>
+                          </a:xfrm>
+                          <a:prstGeom prst="rect">
+                            <a:avLst/>
+                          </a:prstGeom>
+                        </pic:spPr>
+                      </pic:pic>
+                    </a:graphicData>
+                  </a:graphic>
+                </wp:inline>
+              </w:drawing>
+            </w:r>
+          </w:p>
+        </w:tc>
+      </w:tr>
+    </w:tbl>
+    <w:p>
+      <w:pPr>
+        <w:rPr>
+          <w:color w:val="0070C0"/>
+          <w:lang w:val="en-US"/>
+        </w:rPr>
+      </w:pPr>
+      <w:r>
+        <w:rPr>
+          <w:color w:val="0070C0"/>
+          <w:lang w:val="en-US"/>
+        </w:rPr>
+        <w:br w:type="page"/>
+      </w:r>
+    </w:p>
+    <w:p>
+      <w:pPr>
+        <w:pStyle w:val="ListParagraph"/>
+        <w:rPr>
+          <w:color w:val="0070C0"/>
+          <w:lang w:val="en-US"/>
+        </w:rPr>
+      </w:pPr>
     </w:p>
     <w:p>
       <w:pPr>
@@ -5254,93 +6877,57 @@
         <w:rPr>
           <w:lang w:val="en-US"/>
         </w:rPr>
-        <w:t>If transformation is needed, are any of the three below suitable for the transformation?</w:t>
-      </w:r>
+        <w:t xml:space="preserve">After transformation, what is the best correlation coefficient to </w:t>
+      </w:r>
+      <w:proofErr w:type="gramStart"/>
+      <w:r>
+        <w:rPr>
+          <w:lang w:val="en-US"/>
+        </w:rPr>
+        <w:t>use</w:t>
+      </w:r>
+      <w:proofErr w:type="gramEnd"/>
     </w:p>
     <w:p>
       <w:pPr>
         <w:pStyle w:val="ListParagraph"/>
-        <w:numPr>
-          <w:ilvl w:val="1"/>
-          <w:numId w:val="1"/>
-        </w:numPr>
-        <w:rPr>
-          <w:lang w:val="en-US"/>
-        </w:rPr>
-      </w:pPr>
-      <w:r>
-        <w:rPr>
-          <w:lang w:val="en-US"/>
-        </w:rPr>
-        <w:t>Additive logratio transform</w:t>
-      </w:r>
-    </w:p>
-    <w:p>
-      <w:pPr>
-        <w:pStyle w:val="ListParagraph"/>
-        <w:numPr>
-          <w:ilvl w:val="1"/>
-          <w:numId w:val="1"/>
-        </w:numPr>
-        <w:rPr>
-          <w:lang w:val="en-US"/>
-        </w:rPr>
-      </w:pPr>
-      <w:r>
-        <w:rPr>
-          <w:lang w:val="en-US"/>
-        </w:rPr>
-        <w:t>Isometric logratio transform</w:t>
-      </w:r>
-    </w:p>
-    <w:p>
-      <w:pPr>
-        <w:pStyle w:val="ListParagraph"/>
-        <w:numPr>
-          <w:ilvl w:val="1"/>
-          <w:numId w:val="1"/>
-        </w:numPr>
-        <w:rPr>
-          <w:lang w:val="en-US"/>
-        </w:rPr>
-      </w:pPr>
-      <w:r>
-        <w:rPr>
-          <w:lang w:val="en-US"/>
-        </w:rPr>
-        <w:t>Center log ratio transform</w:t>
-      </w:r>
-    </w:p>
-    <w:p>
-      <w:pPr>
-        <w:pStyle w:val="ListParagraph"/>
-        <w:numPr>
-          <w:ilvl w:val="0"/>
-          <w:numId w:val="1"/>
-        </w:numPr>
-        <w:rPr>
-          <w:lang w:val="en-US"/>
-        </w:rPr>
-      </w:pPr>
-      <w:r>
-        <w:rPr>
-          <w:lang w:val="en-US"/>
-        </w:rPr>
-        <w:t>After transformation, what is the best correlation coefficient to use</w:t>
-      </w:r>
-    </w:p>
-    <w:p>
-      <w:pPr>
-        <w:pStyle w:val="ListParagraph"/>
-        <w:rPr>
-          <w:lang w:val="en-US"/>
-        </w:rPr>
-      </w:pPr>
-      <w:r>
-        <w:rPr>
-          <w:lang w:val="en-US"/>
-        </w:rPr>
-        <w:t>['pearson', 'spearman', 'kendall']</w:t>
+        <w:rPr>
+          <w:lang w:val="en-US"/>
+        </w:rPr>
+      </w:pPr>
+      <w:r>
+        <w:rPr>
+          <w:lang w:val="en-US"/>
+        </w:rPr>
+        <w:t>['</w:t>
+      </w:r>
+      <w:proofErr w:type="spellStart"/>
+      <w:r>
+        <w:rPr>
+          <w:lang w:val="en-US"/>
+        </w:rPr>
+        <w:t>pearson</w:t>
+      </w:r>
+      <w:proofErr w:type="spellEnd"/>
+      <w:r>
+        <w:rPr>
+          <w:lang w:val="en-US"/>
+        </w:rPr>
+        <w:t>', 'spearman', '</w:t>
+      </w:r>
+      <w:proofErr w:type="spellStart"/>
+      <w:r>
+        <w:rPr>
+          <w:lang w:val="en-US"/>
+        </w:rPr>
+        <w:t>kendall</w:t>
+      </w:r>
+      <w:proofErr w:type="spellEnd"/>
+      <w:r>
+        <w:rPr>
+          <w:lang w:val="en-US"/>
+        </w:rPr>
+        <w:t>']</w:t>
       </w:r>
     </w:p>
     <w:tbl>
@@ -5371,7 +6958,21 @@
               <w:rPr>
                 <w:lang w:val="en-US"/>
               </w:rPr>
-              <w:t>'pearson'</w:t>
+              <w:t>'</w:t>
+            </w:r>
+            <w:proofErr w:type="spellStart"/>
+            <w:r>
+              <w:rPr>
+                <w:lang w:val="en-US"/>
+              </w:rPr>
+              <w:t>pearson</w:t>
+            </w:r>
+            <w:proofErr w:type="spellEnd"/>
+            <w:r>
+              <w:rPr>
+                <w:lang w:val="en-US"/>
+              </w:rPr>
+              <w:t>'</w:t>
             </w:r>
           </w:p>
         </w:tc>
@@ -5451,15 +7052,7 @@
                 <w:iCs/>
                 <w:lang w:val="en-US"/>
               </w:rPr>
-              <w:t>[</w:t>
-            </w:r>
-            <w:r>
-              <w:rPr>
-                <w:i/>
-                <w:iCs/>
-                <w:lang w:val="en-US"/>
-              </w:rPr>
-              <w:t xml:space="preserve">A </w:t>
+              <w:t xml:space="preserve">[A </w:t>
             </w:r>
             <w:r>
               <w:rPr>
@@ -5584,7 +7177,6 @@
               </w:numPr>
             </w:pPr>
             <w:r>
-              <w:lastRenderedPageBreak/>
               <w:t xml:space="preserve">Use Case: Appropriate for both </w:t>
             </w:r>
             <w:r>
@@ -5610,7 +7202,17 @@
               <w:t xml:space="preserve"> data</w:t>
             </w:r>
             <w:r>
-              <w:t>. Particularly useful when the relationship is expected to be monotonic but not necessarily linear.</w:t>
+              <w:t xml:space="preserve">. Particularly useful when the relationship is expected to be </w:t>
+            </w:r>
+            <w:r>
+              <w:rPr>
+                <w:b/>
+                <w:bCs/>
+              </w:rPr>
+              <w:t>monotonic</w:t>
+            </w:r>
+            <w:r>
+              <w:t xml:space="preserve"> but not necessarily linear.</w:t>
             </w:r>
           </w:p>
           <w:p>
@@ -5638,47 +7240,50 @@
                 <w:i/>
                 <w:iCs/>
               </w:rPr>
-              <w:t xml:space="preserve">, </w:t>
-            </w:r>
-            <w:r>
-              <w:rPr>
+              <w:t xml:space="preserve">, either </w:t>
+            </w:r>
+            <w:r>
+              <w:rPr>
+                <w:b/>
+                <w:bCs/>
                 <w:i/>
                 <w:iCs/>
               </w:rPr>
-              <w:t xml:space="preserve">either </w:t>
-            </w:r>
-            <w:r>
-              <w:rPr>
-                <w:b/>
-                <w:bCs/>
+              <w:t>consistently increases or decreases</w:t>
+            </w:r>
+            <w:r>
+              <w:rPr>
                 <w:i/>
                 <w:iCs/>
               </w:rPr>
-              <w:t>consistently increases or decreases</w:t>
-            </w:r>
-            <w:r>
-              <w:rPr>
+              <w:t xml:space="preserve"> but </w:t>
+            </w:r>
+            <w:r>
+              <w:rPr>
+                <w:b/>
+                <w:bCs/>
                 <w:i/>
                 <w:iCs/>
               </w:rPr>
-              <w:t xml:space="preserve"> but </w:t>
-            </w:r>
-            <w:r>
-              <w:rPr>
-                <w:b/>
-                <w:bCs/>
+              <w:t>not necessarily</w:t>
+            </w:r>
+            <w:r>
+              <w:rPr>
                 <w:i/>
                 <w:iCs/>
               </w:rPr>
-              <w:t>not necessarily</w:t>
-            </w:r>
-            <w:r>
-              <w:rPr>
+              <w:t xml:space="preserve"> at </w:t>
+            </w:r>
+            <w:r>
+              <w:rPr>
+                <w:b/>
+                <w:bCs/>
                 <w:i/>
                 <w:iCs/>
               </w:rPr>
-              <w:t xml:space="preserve"> at </w:t>
-            </w:r>
+              <w:t xml:space="preserve">a constant </w:t>
+            </w:r>
+            <w:proofErr w:type="gramStart"/>
             <w:r>
               <w:rPr>
                 <w:b/>
@@ -5686,8 +7291,9 @@
                 <w:i/>
                 <w:iCs/>
               </w:rPr>
-              <w:t>a constant rate</w:t>
-            </w:r>
+              <w:t>rate</w:t>
+            </w:r>
+            <w:proofErr w:type="gramEnd"/>
           </w:p>
           <w:p>
             <w:r>
@@ -5708,12 +7314,16 @@
             <w:r>
               <w:t xml:space="preserve"> </w:t>
             </w:r>
+            <w:proofErr w:type="spellStart"/>
+            <w:proofErr w:type="gramStart"/>
             <w:r>
               <w:rPr>
                 <w:u w:val="single"/>
               </w:rPr>
               <w:t>Non-parametric</w:t>
             </w:r>
+            <w:proofErr w:type="spellEnd"/>
+            <w:proofErr w:type="gramEnd"/>
             <w:r>
               <w:rPr>
                 <w:u w:val="single"/>
@@ -5750,8 +7360,21 @@
               <w:rPr>
                 <w:lang w:val="en-US"/>
               </w:rPr>
-              <w:lastRenderedPageBreak/>
-              <w:t>'kendall'</w:t>
+              <w:t>'</w:t>
+            </w:r>
+            <w:proofErr w:type="spellStart"/>
+            <w:r>
+              <w:rPr>
+                <w:lang w:val="en-US"/>
+              </w:rPr>
+              <w:t>kendall</w:t>
+            </w:r>
+            <w:proofErr w:type="spellEnd"/>
+            <w:r>
+              <w:rPr>
+                <w:lang w:val="en-US"/>
+              </w:rPr>
+              <w:t>'</w:t>
             </w:r>
           </w:p>
         </w:tc>
@@ -5788,7 +7411,21 @@
               <w:rPr>
                 <w:lang w:val="en-US"/>
               </w:rPr>
-              <w:t xml:space="preserve"> and makes no assumptions about the data distribution. </w:t>
+              <w:t xml:space="preserve"> and makes </w:t>
+            </w:r>
+            <w:r>
+              <w:rPr>
+                <w:b/>
+                <w:bCs/>
+                <w:lang w:val="en-US"/>
+              </w:rPr>
+              <w:t>no assumptions about the data distribution.</w:t>
+            </w:r>
+            <w:r>
+              <w:rPr>
+                <w:lang w:val="en-US"/>
+              </w:rPr>
+              <w:t xml:space="preserve"> </w:t>
             </w:r>
           </w:p>
           <w:p>
@@ -5842,7 +7479,7 @@
           <w:lang w:val="en-US"/>
         </w:rPr>
       </w:pPr>
-      <w:hyperlink r:id="rId7" w:history="1">
+      <w:hyperlink r:id="rId8" w:history="1">
         <w:r>
           <w:rPr>
             <w:rStyle w:val="Hyperlink"/>
@@ -5867,7 +7504,21 @@
         <w:rPr>
           <w:lang w:val="en-US"/>
         </w:rPr>
-        <w:t>It is safe to say that our data are not liner? Examples</w:t>
+        <w:t xml:space="preserve">It is safe to say that our data are not </w:t>
+      </w:r>
+      <w:proofErr w:type="gramStart"/>
+      <w:r>
+        <w:rPr>
+          <w:lang w:val="en-US"/>
+        </w:rPr>
+        <w:t>liner?</w:t>
+      </w:r>
+      <w:proofErr w:type="gramEnd"/>
+      <w:r>
+        <w:rPr>
+          <w:lang w:val="en-US"/>
+        </w:rPr>
+        <w:t xml:space="preserve"> Examples</w:t>
       </w:r>
     </w:p>
     <w:p>
@@ -5922,8 +7573,16 @@
         <w:rPr>
           <w:lang w:val="en-US"/>
         </w:rPr>
-        <w:t>Plot the data</w:t>
-      </w:r>
+        <w:t xml:space="preserve">Check if they are normal </w:t>
+      </w:r>
+      <w:proofErr w:type="gramStart"/>
+      <w:r>
+        <w:rPr>
+          <w:lang w:val="en-US"/>
+        </w:rPr>
+        <w:t>distributes</w:t>
+      </w:r>
+      <w:proofErr w:type="gramEnd"/>
     </w:p>
     <w:p>
       <w:pPr>
@@ -5935,34 +7594,18 @@
         <w:rPr>
           <w:lang w:val="en-US"/>
         </w:rPr>
-        <w:t>A quick understanding of pearson and what not</w:t>
-      </w:r>
-    </w:p>
-    <w:p>
-      <w:pPr>
-        <w:rPr>
-          <w:lang w:val="en-US"/>
-        </w:rPr>
-      </w:pPr>
-      <w:r>
-        <w:rPr>
-          <w:lang w:val="en-US"/>
-        </w:rPr>
-        <w:t>Check if they are normal distributes</w:t>
-      </w:r>
-    </w:p>
-    <w:p>
-      <w:pPr>
-        <w:rPr>
-          <w:lang w:val="en-US"/>
-        </w:rPr>
-      </w:pPr>
-      <w:r>
-        <w:rPr>
-          <w:lang w:val="en-US"/>
-        </w:rPr>
-        <w:t>Then go to the bindar</w:t>
-      </w:r>
+        <w:t xml:space="preserve">Plot </w:t>
+      </w:r>
+      <w:proofErr w:type="spellStart"/>
+      <w:proofErr w:type="gramStart"/>
+      <w:r>
+        <w:rPr>
+          <w:lang w:val="en-US"/>
+        </w:rPr>
+        <w:t>transformaiton</w:t>
+      </w:r>
+      <w:proofErr w:type="spellEnd"/>
+      <w:proofErr w:type="gramEnd"/>
     </w:p>
     <w:sectPr>
       <w:pgSz w:w="12240" w:h="15840"/>

</xml_diff>